<commit_message>
Trying to get the plots similar to plots by Osman Cakir
</commit_message>
<xml_diff>
--- a/Project_IrisDataSet.docx
+++ b/Project_IrisDataSet.docx
@@ -8,7 +8,12 @@
       </w:r>
       <w:proofErr w:type="spellStart"/>
       <w:r>
-        <w:t>Fishser</w:t>
+        <w:t>Fi</w:t>
+      </w:r>
+      <w:bookmarkStart w:id="0" w:name="_GoBack"/>
+      <w:bookmarkEnd w:id="0"/>
+      <w:r>
+        <w:t>shser</w:t>
       </w:r>
       <w:proofErr w:type="spellEnd"/>
       <w:r>
@@ -67,13 +72,7 @@
     <w:p/>
     <w:p>
       <w:r>
-        <w:t>THE Iris Data Set is simple in nature</w:t>
-      </w:r>
-      <w:r>
-        <w:t>, I hear you say.</w:t>
-      </w:r>
-      <w:r>
-        <w:t xml:space="preserve"> It consists of data gathered from 3 different type Iris flowers - Iris </w:t>
+        <w:t xml:space="preserve">THE Iris Data Set is simple in nature, I hear you say. It consists of data gathered from 3 different type Iris flowers - Iris </w:t>
       </w:r>
       <w:proofErr w:type="spellStart"/>
       <w:r>
@@ -133,7 +132,7 @@
           <w:noProof/>
         </w:rPr>
         <w:drawing>
-          <wp:inline distT="0" distB="0" distL="0" distR="0">
+          <wp:inline distT="0" distB="0" distL="0" distR="0" wp14:anchorId="69244158" wp14:editId="2EEBC561">
             <wp:extent cx="5731510" cy="3223895"/>
             <wp:effectExtent l="0" t="0" r="2540" b="0"/>
             <wp:docPr id="1" name="Picture 1" descr="A close up of a flower&#10;&#10;Description automatically generated"/>
@@ -511,7 +510,7 @@
         </w:rPr>
         <w:lastRenderedPageBreak/>
         <w:drawing>
-          <wp:inline distT="0" distB="0" distL="0" distR="0" wp14:anchorId="4C2D681E" wp14:editId="01F8A891">
+          <wp:inline distT="0" distB="0" distL="0" distR="0" wp14:anchorId="25FFF01C" wp14:editId="66AB1BCA">
             <wp:extent cx="5731510" cy="3113405"/>
             <wp:effectExtent l="0" t="0" r="2540" b="0"/>
             <wp:docPr id="4" name="Picture 4"/>
@@ -627,7 +626,7 @@
         </w:rPr>
         <w:lastRenderedPageBreak/>
         <w:drawing>
-          <wp:inline distT="0" distB="0" distL="0" distR="0" wp14:anchorId="33E0CC86" wp14:editId="433EF20A">
+          <wp:inline distT="0" distB="0" distL="0" distR="0" wp14:anchorId="4D56085F" wp14:editId="788C053E">
             <wp:extent cx="5731510" cy="3137535"/>
             <wp:effectExtent l="0" t="0" r="2540" b="5715"/>
             <wp:docPr id="5" name="Picture 5"/>
@@ -727,7 +726,7 @@
         </w:rPr>
         <w:lastRenderedPageBreak/>
         <w:drawing>
-          <wp:inline distT="0" distB="0" distL="0" distR="0" wp14:anchorId="120F5DED" wp14:editId="605E7FCC">
+          <wp:inline distT="0" distB="0" distL="0" distR="0" wp14:anchorId="2EB20878" wp14:editId="7EFBC1A0">
             <wp:extent cx="5731510" cy="3134995"/>
             <wp:effectExtent l="0" t="0" r="2540" b="8255"/>
             <wp:docPr id="6" name="Picture 6"/>
@@ -827,10 +826,12 @@
         </w:rPr>
         <w:lastRenderedPageBreak/>
         <w:drawing>
-          <wp:inline distT="0" distB="0" distL="0" distR="0" wp14:anchorId="1A192836" wp14:editId="4C5CE5C3">
+          <wp:inline distT="0" distB="0" distL="0" distR="0" wp14:anchorId="1B4015C2" wp14:editId="4945545F">
             <wp:extent cx="5731510" cy="3156585"/>
             <wp:effectExtent l="0" t="0" r="2540" b="5715"/>
-            <wp:docPr id="7" name="Picture 7"/>
+            <wp:docPr id="7" name="Picture 7">
+              <a:hlinkClick xmlns:a="http://schemas.openxmlformats.org/drawingml/2006/main" r:id="rId8"/>
+            </wp:docPr>
             <wp:cNvGraphicFramePr>
               <a:graphicFrameLocks xmlns:a="http://schemas.openxmlformats.org/drawingml/2006/main" noChangeAspect="1"/>
             </wp:cNvGraphicFramePr>
@@ -838,11 +839,13 @@
               <a:graphicData uri="http://schemas.openxmlformats.org/drawingml/2006/picture">
                 <pic:pic xmlns:pic="http://schemas.openxmlformats.org/drawingml/2006/picture">
                   <pic:nvPicPr>
-                    <pic:cNvPr id="1" name=""/>
+                    <pic:cNvPr id="7" name="Picture 7">
+                      <a:hlinkClick r:id="rId8"/>
+                    </pic:cNvPr>
                     <pic:cNvPicPr/>
                   </pic:nvPicPr>
                   <pic:blipFill>
-                    <a:blip r:embed="rId8"/>
+                    <a:blip r:embed="rId9"/>
                     <a:stretch>
                       <a:fillRect/>
                     </a:stretch>
@@ -879,7 +882,13 @@
         </w:r>
       </w:fldSimple>
       <w:r>
-        <w:t xml:space="preserve"> Combined plot of the petal width of all 3 varieties</w:t>
+        <w:t xml:space="preserve"> Combined plot of the petal width </w:t>
+      </w:r>
+      <w:r>
+        <w:t xml:space="preserve">versus length </w:t>
+      </w:r>
+      <w:r>
+        <w:t>of all 3 varieties</w:t>
       </w:r>
     </w:p>
     <w:p>
@@ -922,12 +931,146 @@
       </w:r>
       <w:proofErr w:type="spellEnd"/>
       <w:r>
-        <w:t xml:space="preserve"> compared to the Iris Versicolor and Iris Virginica.</w:t>
-      </w:r>
-      <w:bookmarkStart w:id="0" w:name="_GoBack"/>
-      <w:bookmarkEnd w:id="0"/>
-      <w:r>
-        <w:t xml:space="preserve"> </w:t>
+        <w:t xml:space="preserve"> compared to the Iris Versicolor and Iris Virginica. </w:t>
+      </w:r>
+    </w:p>
+    <w:p/>
+    <w:p>
+      <w:r>
+        <w:t>What have others done to analyse the data set:</w:t>
+      </w:r>
+    </w:p>
+    <w:p>
+      <w:r>
+        <w:t xml:space="preserve">Oman </w:t>
+      </w:r>
+      <w:proofErr w:type="spellStart"/>
+      <w:r>
+        <w:t>Cakir</w:t>
+      </w:r>
+      <w:proofErr w:type="spellEnd"/>
+      <w:r>
+        <w:t xml:space="preserve"> has analysed the data set using python and published his findings at the following address:</w:t>
+      </w:r>
+    </w:p>
+    <w:p>
+      <w:hyperlink r:id="rId10" w:history="1">
+        <w:r>
+          <w:rPr>
+            <w:rStyle w:val="Hyperlink"/>
+          </w:rPr>
+          <w:t>https://osmancakir.io/supervised_learning/support_vector_machines_iris_dataset/</w:t>
+        </w:r>
+      </w:hyperlink>
+    </w:p>
+    <w:p>
+      <w:r>
+        <w:t xml:space="preserve">The basic analysis and potting of the data </w:t>
+      </w:r>
+      <w:proofErr w:type="gramStart"/>
+      <w:r>
+        <w:t>is</w:t>
+      </w:r>
+      <w:proofErr w:type="gramEnd"/>
+      <w:r>
+        <w:t xml:space="preserve"> shown in figure 6. </w:t>
+      </w:r>
+    </w:p>
+    <w:p>
+      <w:pPr>
+        <w:keepNext/>
+      </w:pPr>
+      <w:r>
+        <w:rPr>
+          <w:noProof/>
+        </w:rPr>
+        <w:lastRenderedPageBreak/>
+        <w:drawing>
+          <wp:inline distT="0" distB="0" distL="0" distR="0" wp14:anchorId="0C4AF1DE" wp14:editId="322D8FC4">
+            <wp:extent cx="5731510" cy="4864735"/>
+            <wp:effectExtent l="0" t="0" r="2540" b="0"/>
+            <wp:docPr id="8" name="Picture 8"/>
+            <wp:cNvGraphicFramePr>
+              <a:graphicFrameLocks xmlns:a="http://schemas.openxmlformats.org/drawingml/2006/main" noChangeAspect="1"/>
+            </wp:cNvGraphicFramePr>
+            <a:graphic xmlns:a="http://schemas.openxmlformats.org/drawingml/2006/main">
+              <a:graphicData uri="http://schemas.openxmlformats.org/drawingml/2006/picture">
+                <pic:pic xmlns:pic="http://schemas.openxmlformats.org/drawingml/2006/picture">
+                  <pic:nvPicPr>
+                    <pic:cNvPr id="1" name=""/>
+                    <pic:cNvPicPr/>
+                  </pic:nvPicPr>
+                  <pic:blipFill>
+                    <a:blip r:embed="rId11"/>
+                    <a:stretch>
+                      <a:fillRect/>
+                    </a:stretch>
+                  </pic:blipFill>
+                  <pic:spPr>
+                    <a:xfrm>
+                      <a:off x="0" y="0"/>
+                      <a:ext cx="5731510" cy="4864735"/>
+                    </a:xfrm>
+                    <a:prstGeom prst="rect">
+                      <a:avLst/>
+                    </a:prstGeom>
+                  </pic:spPr>
+                </pic:pic>
+              </a:graphicData>
+            </a:graphic>
+          </wp:inline>
+        </w:drawing>
+      </w:r>
+    </w:p>
+    <w:p>
+      <w:pPr>
+        <w:pStyle w:val="Caption"/>
+      </w:pPr>
+      <w:r>
+        <w:t xml:space="preserve">Figure </w:t>
+      </w:r>
+      <w:fldSimple w:instr=" SEQ Figure \* ARABIC ">
+        <w:r>
+          <w:rPr>
+            <w:noProof/>
+          </w:rPr>
+          <w:t>6</w:t>
+        </w:r>
+      </w:fldSimple>
+      <w:r>
+        <w:t xml:space="preserve"> Osman </w:t>
+      </w:r>
+      <w:proofErr w:type="spellStart"/>
+      <w:r>
+        <w:t>Cakir's</w:t>
+      </w:r>
+      <w:proofErr w:type="spellEnd"/>
+      <w:r>
+        <w:t xml:space="preserve"> analysis of the Iris Data Set</w:t>
+      </w:r>
+    </w:p>
+    <w:p>
+      <w:r>
+        <w:t xml:space="preserve">His findings </w:t>
+      </w:r>
+      <w:r>
+        <w:t xml:space="preserve">show clearly the relationship between species Iris Versicolor and Iris Virginica, but as we can see from the plots above, there is quite a difference with Iris </w:t>
+      </w:r>
+      <w:proofErr w:type="spellStart"/>
+      <w:r>
+        <w:t>Setosa</w:t>
+      </w:r>
+      <w:proofErr w:type="spellEnd"/>
+      <w:r>
+        <w:t xml:space="preserve">, in </w:t>
+      </w:r>
+      <w:proofErr w:type="gramStart"/>
+      <w:r>
+        <w:t>green,  in</w:t>
+      </w:r>
+      <w:proofErr w:type="gramEnd"/>
+      <w:r>
+        <w:t xml:space="preserve"> all plots.</w:t>
       </w:r>
     </w:p>
     <w:sectPr>
@@ -1385,6 +1528,29 @@
       <w:szCs w:val="18"/>
     </w:rPr>
   </w:style>
+  <w:style w:type="character" w:styleId="Hyperlink">
+    <w:name w:val="Hyperlink"/>
+    <w:basedOn w:val="DefaultParagraphFont"/>
+    <w:uiPriority w:val="99"/>
+    <w:unhideWhenUsed/>
+    <w:rsid w:val="004055F6"/>
+    <w:rPr>
+      <w:color w:val="0563C1" w:themeColor="hyperlink"/>
+      <w:u w:val="single"/>
+    </w:rPr>
+  </w:style>
+  <w:style w:type="character" w:styleId="UnresolvedMention">
+    <w:name w:val="Unresolved Mention"/>
+    <w:basedOn w:val="DefaultParagraphFont"/>
+    <w:uiPriority w:val="99"/>
+    <w:semiHidden/>
+    <w:unhideWhenUsed/>
+    <w:rsid w:val="004055F6"/>
+    <w:rPr>
+      <w:color w:val="605E5C"/>
+      <w:shd w:val="clear" w:color="auto" w:fill="E1DFDD"/>
+    </w:rPr>
+  </w:style>
 </w:styles>
 </file>
 

</xml_diff>

<commit_message>
Removed lines of code to open an image showing the Sepal and petal of an Irish flower and what is being measured. THis has since been included in the word document as Image 1.
</commit_message>
<xml_diff>
--- a/Project_IrisDataSet.docx
+++ b/Project_IrisDataSet.docx
@@ -531,6 +531,818 @@
         </w:p>
       </w:sdtContent>
     </w:sdt>
+    <w:sdt>
+      <w:sdtPr>
+        <w:id w:val="-1994484578"/>
+        <w:docPartObj>
+          <w:docPartGallery w:val="Table of Contents"/>
+          <w:docPartUnique/>
+        </w:docPartObj>
+      </w:sdtPr>
+      <w:sdtEndPr>
+        <w:rPr>
+          <w:rFonts w:asciiTheme="minorHAnsi" w:eastAsiaTheme="minorHAnsi" w:hAnsiTheme="minorHAnsi" w:cstheme="minorBidi"/>
+          <w:b/>
+          <w:bCs/>
+          <w:noProof/>
+          <w:color w:val="auto"/>
+          <w:sz w:val="22"/>
+          <w:szCs w:val="22"/>
+          <w:lang w:val="en-IE"/>
+        </w:rPr>
+      </w:sdtEndPr>
+      <w:sdtContent>
+        <w:p>
+          <w:pPr>
+            <w:pStyle w:val="TOCHeading"/>
+          </w:pPr>
+          <w:r>
+            <w:t>Table of Contents</w:t>
+          </w:r>
+        </w:p>
+        <w:p>
+          <w:pPr>
+            <w:pStyle w:val="TOC1"/>
+            <w:tabs>
+              <w:tab w:val="right" w:leader="dot" w:pos="9016"/>
+            </w:tabs>
+            <w:rPr>
+              <w:noProof/>
+            </w:rPr>
+          </w:pPr>
+          <w:r>
+            <w:fldChar w:fldCharType="begin"/>
+          </w:r>
+          <w:r>
+            <w:instrText xml:space="preserve"> TOC \o "1-3" \h \z \u </w:instrText>
+          </w:r>
+          <w:r>
+            <w:fldChar w:fldCharType="separate"/>
+          </w:r>
+          <w:hyperlink w:anchor="_Toc7375312" w:history="1">
+            <w:r>
+              <w:rPr>
+                <w:rStyle w:val="Hyperlink"/>
+                <w:noProof/>
+              </w:rPr>
+              <w:t>Research:</w:t>
+            </w:r>
+            <w:r>
+              <w:rPr>
+                <w:noProof/>
+                <w:webHidden/>
+              </w:rPr>
+              <w:tab/>
+            </w:r>
+            <w:r>
+              <w:rPr>
+                <w:noProof/>
+                <w:webHidden/>
+              </w:rPr>
+              <w:fldChar w:fldCharType="begin"/>
+            </w:r>
+            <w:r>
+              <w:rPr>
+                <w:noProof/>
+                <w:webHidden/>
+              </w:rPr>
+              <w:instrText xml:space="preserve"> PAGEREF _Toc7375312 \h </w:instrText>
+            </w:r>
+            <w:r>
+              <w:rPr>
+                <w:noProof/>
+                <w:webHidden/>
+              </w:rPr>
+            </w:r>
+            <w:r>
+              <w:rPr>
+                <w:noProof/>
+                <w:webHidden/>
+              </w:rPr>
+              <w:fldChar w:fldCharType="separate"/>
+            </w:r>
+            <w:r>
+              <w:rPr>
+                <w:noProof/>
+                <w:webHidden/>
+              </w:rPr>
+              <w:t>1</w:t>
+            </w:r>
+            <w:r>
+              <w:rPr>
+                <w:noProof/>
+                <w:webHidden/>
+              </w:rPr>
+              <w:fldChar w:fldCharType="end"/>
+            </w:r>
+          </w:hyperlink>
+        </w:p>
+        <w:p>
+          <w:pPr>
+            <w:pStyle w:val="TOC2"/>
+            <w:tabs>
+              <w:tab w:val="right" w:leader="dot" w:pos="9016"/>
+            </w:tabs>
+            <w:rPr>
+              <w:noProof/>
+            </w:rPr>
+          </w:pPr>
+          <w:hyperlink w:anchor="_Toc7375313" w:history="1">
+            <w:r>
+              <w:rPr>
+                <w:rStyle w:val="Hyperlink"/>
+                <w:noProof/>
+              </w:rPr>
+              <w:t>Who is Ronald Fisher:</w:t>
+            </w:r>
+            <w:r>
+              <w:rPr>
+                <w:noProof/>
+                <w:webHidden/>
+              </w:rPr>
+              <w:tab/>
+            </w:r>
+            <w:r>
+              <w:rPr>
+                <w:noProof/>
+                <w:webHidden/>
+              </w:rPr>
+              <w:fldChar w:fldCharType="begin"/>
+            </w:r>
+            <w:r>
+              <w:rPr>
+                <w:noProof/>
+                <w:webHidden/>
+              </w:rPr>
+              <w:instrText xml:space="preserve"> PAGEREF _Toc7375313 \h </w:instrText>
+            </w:r>
+            <w:r>
+              <w:rPr>
+                <w:noProof/>
+                <w:webHidden/>
+              </w:rPr>
+            </w:r>
+            <w:r>
+              <w:rPr>
+                <w:noProof/>
+                <w:webHidden/>
+              </w:rPr>
+              <w:fldChar w:fldCharType="separate"/>
+            </w:r>
+            <w:r>
+              <w:rPr>
+                <w:noProof/>
+                <w:webHidden/>
+              </w:rPr>
+              <w:t>1</w:t>
+            </w:r>
+            <w:r>
+              <w:rPr>
+                <w:noProof/>
+                <w:webHidden/>
+              </w:rPr>
+              <w:fldChar w:fldCharType="end"/>
+            </w:r>
+          </w:hyperlink>
+        </w:p>
+        <w:p>
+          <w:pPr>
+            <w:pStyle w:val="TOC2"/>
+            <w:tabs>
+              <w:tab w:val="right" w:leader="dot" w:pos="9016"/>
+            </w:tabs>
+            <w:rPr>
+              <w:noProof/>
+            </w:rPr>
+          </w:pPr>
+          <w:hyperlink w:anchor="_Toc7375314" w:history="1">
+            <w:r>
+              <w:rPr>
+                <w:rStyle w:val="Hyperlink"/>
+                <w:noProof/>
+              </w:rPr>
+              <w:t>What is the Iris Data Set:</w:t>
+            </w:r>
+            <w:r>
+              <w:rPr>
+                <w:noProof/>
+                <w:webHidden/>
+              </w:rPr>
+              <w:tab/>
+            </w:r>
+            <w:r>
+              <w:rPr>
+                <w:noProof/>
+                <w:webHidden/>
+              </w:rPr>
+              <w:fldChar w:fldCharType="begin"/>
+            </w:r>
+            <w:r>
+              <w:rPr>
+                <w:noProof/>
+                <w:webHidden/>
+              </w:rPr>
+              <w:instrText xml:space="preserve"> PAGEREF _Toc7375314 \h </w:instrText>
+            </w:r>
+            <w:r>
+              <w:rPr>
+                <w:noProof/>
+                <w:webHidden/>
+              </w:rPr>
+            </w:r>
+            <w:r>
+              <w:rPr>
+                <w:noProof/>
+                <w:webHidden/>
+              </w:rPr>
+              <w:fldChar w:fldCharType="separate"/>
+            </w:r>
+            <w:r>
+              <w:rPr>
+                <w:noProof/>
+                <w:webHidden/>
+              </w:rPr>
+              <w:t>1</w:t>
+            </w:r>
+            <w:r>
+              <w:rPr>
+                <w:noProof/>
+                <w:webHidden/>
+              </w:rPr>
+              <w:fldChar w:fldCharType="end"/>
+            </w:r>
+          </w:hyperlink>
+        </w:p>
+        <w:p>
+          <w:pPr>
+            <w:pStyle w:val="TOC2"/>
+            <w:tabs>
+              <w:tab w:val="right" w:leader="dot" w:pos="9016"/>
+            </w:tabs>
+            <w:rPr>
+              <w:noProof/>
+            </w:rPr>
+          </w:pPr>
+          <w:hyperlink w:anchor="_Toc7375315" w:history="1">
+            <w:r>
+              <w:rPr>
+                <w:rStyle w:val="Hyperlink"/>
+                <w:noProof/>
+              </w:rPr>
+              <w:t>What is the importance of the Iris Data Set:</w:t>
+            </w:r>
+            <w:r>
+              <w:rPr>
+                <w:noProof/>
+                <w:webHidden/>
+              </w:rPr>
+              <w:tab/>
+            </w:r>
+            <w:r>
+              <w:rPr>
+                <w:noProof/>
+                <w:webHidden/>
+              </w:rPr>
+              <w:fldChar w:fldCharType="begin"/>
+            </w:r>
+            <w:r>
+              <w:rPr>
+                <w:noProof/>
+                <w:webHidden/>
+              </w:rPr>
+              <w:instrText xml:space="preserve"> PAGEREF _Toc7375315 \h </w:instrText>
+            </w:r>
+            <w:r>
+              <w:rPr>
+                <w:noProof/>
+                <w:webHidden/>
+              </w:rPr>
+            </w:r>
+            <w:r>
+              <w:rPr>
+                <w:noProof/>
+                <w:webHidden/>
+              </w:rPr>
+              <w:fldChar w:fldCharType="separate"/>
+            </w:r>
+            <w:r>
+              <w:rPr>
+                <w:noProof/>
+                <w:webHidden/>
+              </w:rPr>
+              <w:t>2</w:t>
+            </w:r>
+            <w:r>
+              <w:rPr>
+                <w:noProof/>
+                <w:webHidden/>
+              </w:rPr>
+              <w:fldChar w:fldCharType="end"/>
+            </w:r>
+          </w:hyperlink>
+        </w:p>
+        <w:p>
+          <w:pPr>
+            <w:pStyle w:val="TOC2"/>
+            <w:tabs>
+              <w:tab w:val="right" w:leader="dot" w:pos="9016"/>
+            </w:tabs>
+            <w:rPr>
+              <w:noProof/>
+            </w:rPr>
+          </w:pPr>
+          <w:hyperlink w:anchor="_Toc7375316" w:history="1">
+            <w:r>
+              <w:rPr>
+                <w:rStyle w:val="Hyperlink"/>
+                <w:noProof/>
+              </w:rPr>
+              <w:t>Others Research of the Iris Data Set:</w:t>
+            </w:r>
+            <w:r>
+              <w:rPr>
+                <w:noProof/>
+                <w:webHidden/>
+              </w:rPr>
+              <w:tab/>
+            </w:r>
+            <w:r>
+              <w:rPr>
+                <w:noProof/>
+                <w:webHidden/>
+              </w:rPr>
+              <w:fldChar w:fldCharType="begin"/>
+            </w:r>
+            <w:r>
+              <w:rPr>
+                <w:noProof/>
+                <w:webHidden/>
+              </w:rPr>
+              <w:instrText xml:space="preserve"> PAGEREF _Toc7375316 \h </w:instrText>
+            </w:r>
+            <w:r>
+              <w:rPr>
+                <w:noProof/>
+                <w:webHidden/>
+              </w:rPr>
+            </w:r>
+            <w:r>
+              <w:rPr>
+                <w:noProof/>
+                <w:webHidden/>
+              </w:rPr>
+              <w:fldChar w:fldCharType="separate"/>
+            </w:r>
+            <w:r>
+              <w:rPr>
+                <w:noProof/>
+                <w:webHidden/>
+              </w:rPr>
+              <w:t>3</w:t>
+            </w:r>
+            <w:r>
+              <w:rPr>
+                <w:noProof/>
+                <w:webHidden/>
+              </w:rPr>
+              <w:fldChar w:fldCharType="end"/>
+            </w:r>
+          </w:hyperlink>
+        </w:p>
+        <w:p>
+          <w:pPr>
+            <w:pStyle w:val="TOC2"/>
+            <w:tabs>
+              <w:tab w:val="right" w:leader="dot" w:pos="9016"/>
+            </w:tabs>
+            <w:rPr>
+              <w:noProof/>
+            </w:rPr>
+          </w:pPr>
+          <w:hyperlink w:anchor="_Toc7375317" w:history="1">
+            <w:r>
+              <w:rPr>
+                <w:rStyle w:val="Hyperlink"/>
+                <w:noProof/>
+              </w:rPr>
+              <w:t>Python Script:</w:t>
+            </w:r>
+            <w:r>
+              <w:rPr>
+                <w:noProof/>
+                <w:webHidden/>
+              </w:rPr>
+              <w:tab/>
+            </w:r>
+            <w:r>
+              <w:rPr>
+                <w:noProof/>
+                <w:webHidden/>
+              </w:rPr>
+              <w:fldChar w:fldCharType="begin"/>
+            </w:r>
+            <w:r>
+              <w:rPr>
+                <w:noProof/>
+                <w:webHidden/>
+              </w:rPr>
+              <w:instrText xml:space="preserve"> PAGEREF _Toc7375317 \h </w:instrText>
+            </w:r>
+            <w:r>
+              <w:rPr>
+                <w:noProof/>
+                <w:webHidden/>
+              </w:rPr>
+            </w:r>
+            <w:r>
+              <w:rPr>
+                <w:noProof/>
+                <w:webHidden/>
+              </w:rPr>
+              <w:fldChar w:fldCharType="separate"/>
+            </w:r>
+            <w:r>
+              <w:rPr>
+                <w:noProof/>
+                <w:webHidden/>
+              </w:rPr>
+              <w:t>5</w:t>
+            </w:r>
+            <w:r>
+              <w:rPr>
+                <w:noProof/>
+                <w:webHidden/>
+              </w:rPr>
+              <w:fldChar w:fldCharType="end"/>
+            </w:r>
+          </w:hyperlink>
+        </w:p>
+        <w:p>
+          <w:pPr>
+            <w:pStyle w:val="TOC3"/>
+            <w:tabs>
+              <w:tab w:val="right" w:leader="dot" w:pos="9016"/>
+            </w:tabs>
+            <w:rPr>
+              <w:noProof/>
+            </w:rPr>
+          </w:pPr>
+          <w:hyperlink w:anchor="_Toc7375318" w:history="1">
+            <w:r>
+              <w:rPr>
+                <w:rStyle w:val="Hyperlink"/>
+                <w:noProof/>
+              </w:rPr>
+              <w:t>Graphical Output from Python – Sepal Length Vs Sepal Width</w:t>
+            </w:r>
+            <w:r>
+              <w:rPr>
+                <w:noProof/>
+                <w:webHidden/>
+              </w:rPr>
+              <w:tab/>
+            </w:r>
+            <w:r>
+              <w:rPr>
+                <w:noProof/>
+                <w:webHidden/>
+              </w:rPr>
+              <w:fldChar w:fldCharType="begin"/>
+            </w:r>
+            <w:r>
+              <w:rPr>
+                <w:noProof/>
+                <w:webHidden/>
+              </w:rPr>
+              <w:instrText xml:space="preserve"> PAGEREF _Toc7375318 \h </w:instrText>
+            </w:r>
+            <w:r>
+              <w:rPr>
+                <w:noProof/>
+                <w:webHidden/>
+              </w:rPr>
+            </w:r>
+            <w:r>
+              <w:rPr>
+                <w:noProof/>
+                <w:webHidden/>
+              </w:rPr>
+              <w:fldChar w:fldCharType="separate"/>
+            </w:r>
+            <w:r>
+              <w:rPr>
+                <w:noProof/>
+                <w:webHidden/>
+              </w:rPr>
+              <w:t>7</w:t>
+            </w:r>
+            <w:r>
+              <w:rPr>
+                <w:noProof/>
+                <w:webHidden/>
+              </w:rPr>
+              <w:fldChar w:fldCharType="end"/>
+            </w:r>
+          </w:hyperlink>
+        </w:p>
+        <w:p>
+          <w:pPr>
+            <w:pStyle w:val="TOC3"/>
+            <w:tabs>
+              <w:tab w:val="right" w:leader="dot" w:pos="9016"/>
+            </w:tabs>
+            <w:rPr>
+              <w:noProof/>
+            </w:rPr>
+          </w:pPr>
+          <w:hyperlink w:anchor="_Toc7375319" w:history="1">
+            <w:r>
+              <w:rPr>
+                <w:rStyle w:val="Hyperlink"/>
+                <w:noProof/>
+              </w:rPr>
+              <w:t>Graphical Output from Python – Petal Length Vs Petal Width</w:t>
+            </w:r>
+            <w:r>
+              <w:rPr>
+                <w:noProof/>
+                <w:webHidden/>
+              </w:rPr>
+              <w:tab/>
+            </w:r>
+            <w:r>
+              <w:rPr>
+                <w:noProof/>
+                <w:webHidden/>
+              </w:rPr>
+              <w:fldChar w:fldCharType="begin"/>
+            </w:r>
+            <w:r>
+              <w:rPr>
+                <w:noProof/>
+                <w:webHidden/>
+              </w:rPr>
+              <w:instrText xml:space="preserve"> PAGEREF _Toc7375319 \h </w:instrText>
+            </w:r>
+            <w:r>
+              <w:rPr>
+                <w:noProof/>
+                <w:webHidden/>
+              </w:rPr>
+            </w:r>
+            <w:r>
+              <w:rPr>
+                <w:noProof/>
+                <w:webHidden/>
+              </w:rPr>
+              <w:fldChar w:fldCharType="separate"/>
+            </w:r>
+            <w:r>
+              <w:rPr>
+                <w:noProof/>
+                <w:webHidden/>
+              </w:rPr>
+              <w:t>9</w:t>
+            </w:r>
+            <w:r>
+              <w:rPr>
+                <w:noProof/>
+                <w:webHidden/>
+              </w:rPr>
+              <w:fldChar w:fldCharType="end"/>
+            </w:r>
+          </w:hyperlink>
+        </w:p>
+        <w:p>
+          <w:pPr>
+            <w:pStyle w:val="TOC3"/>
+            <w:tabs>
+              <w:tab w:val="right" w:leader="dot" w:pos="9016"/>
+            </w:tabs>
+            <w:rPr>
+              <w:noProof/>
+            </w:rPr>
+          </w:pPr>
+          <w:hyperlink w:anchor="_Toc7375320" w:history="1">
+            <w:r>
+              <w:rPr>
+                <w:rStyle w:val="Hyperlink"/>
+                <w:noProof/>
+              </w:rPr>
+              <w:t>Graphical Output from Python – All Data Points</w:t>
+            </w:r>
+            <w:r>
+              <w:rPr>
+                <w:noProof/>
+                <w:webHidden/>
+              </w:rPr>
+              <w:tab/>
+            </w:r>
+            <w:r>
+              <w:rPr>
+                <w:noProof/>
+                <w:webHidden/>
+              </w:rPr>
+              <w:fldChar w:fldCharType="begin"/>
+            </w:r>
+            <w:r>
+              <w:rPr>
+                <w:noProof/>
+                <w:webHidden/>
+              </w:rPr>
+              <w:instrText xml:space="preserve"> PAGEREF _Toc7375320 \h </w:instrText>
+            </w:r>
+            <w:r>
+              <w:rPr>
+                <w:noProof/>
+                <w:webHidden/>
+              </w:rPr>
+            </w:r>
+            <w:r>
+              <w:rPr>
+                <w:noProof/>
+                <w:webHidden/>
+              </w:rPr>
+              <w:fldChar w:fldCharType="separate"/>
+            </w:r>
+            <w:r>
+              <w:rPr>
+                <w:noProof/>
+                <w:webHidden/>
+              </w:rPr>
+              <w:t>10</w:t>
+            </w:r>
+            <w:r>
+              <w:rPr>
+                <w:noProof/>
+                <w:webHidden/>
+              </w:rPr>
+              <w:fldChar w:fldCharType="end"/>
+            </w:r>
+          </w:hyperlink>
+        </w:p>
+        <w:p>
+          <w:pPr>
+            <w:pStyle w:val="TOC2"/>
+            <w:tabs>
+              <w:tab w:val="right" w:leader="dot" w:pos="9016"/>
+            </w:tabs>
+            <w:rPr>
+              <w:noProof/>
+            </w:rPr>
+          </w:pPr>
+          <w:hyperlink w:anchor="_Toc7375321" w:history="1">
+            <w:r>
+              <w:rPr>
+                <w:rStyle w:val="Hyperlink"/>
+                <w:noProof/>
+              </w:rPr>
+              <w:t>Conclusion: What does this analysis tell us about the Data Set?</w:t>
+            </w:r>
+            <w:r>
+              <w:rPr>
+                <w:noProof/>
+                <w:webHidden/>
+              </w:rPr>
+              <w:tab/>
+            </w:r>
+            <w:r>
+              <w:rPr>
+                <w:noProof/>
+                <w:webHidden/>
+              </w:rPr>
+              <w:fldChar w:fldCharType="begin"/>
+            </w:r>
+            <w:r>
+              <w:rPr>
+                <w:noProof/>
+                <w:webHidden/>
+              </w:rPr>
+              <w:instrText xml:space="preserve"> PAGEREF _Toc7375321 \h </w:instrText>
+            </w:r>
+            <w:r>
+              <w:rPr>
+                <w:noProof/>
+                <w:webHidden/>
+              </w:rPr>
+            </w:r>
+            <w:r>
+              <w:rPr>
+                <w:noProof/>
+                <w:webHidden/>
+              </w:rPr>
+              <w:fldChar w:fldCharType="separate"/>
+            </w:r>
+            <w:r>
+              <w:rPr>
+                <w:noProof/>
+                <w:webHidden/>
+              </w:rPr>
+              <w:t>11</w:t>
+            </w:r>
+            <w:r>
+              <w:rPr>
+                <w:noProof/>
+                <w:webHidden/>
+              </w:rPr>
+              <w:fldChar w:fldCharType="end"/>
+            </w:r>
+          </w:hyperlink>
+        </w:p>
+        <w:p>
+          <w:pPr>
+            <w:pStyle w:val="TOC1"/>
+            <w:tabs>
+              <w:tab w:val="right" w:leader="dot" w:pos="9016"/>
+            </w:tabs>
+            <w:rPr>
+              <w:noProof/>
+            </w:rPr>
+          </w:pPr>
+          <w:hyperlink w:anchor="_Toc7375322" w:history="1">
+            <w:r>
+              <w:rPr>
+                <w:rStyle w:val="Hyperlink"/>
+                <w:noProof/>
+              </w:rPr>
+              <w:t>References:</w:t>
+            </w:r>
+            <w:r>
+              <w:rPr>
+                <w:noProof/>
+                <w:webHidden/>
+              </w:rPr>
+              <w:tab/>
+            </w:r>
+            <w:r>
+              <w:rPr>
+                <w:noProof/>
+                <w:webHidden/>
+              </w:rPr>
+              <w:fldChar w:fldCharType="begin"/>
+            </w:r>
+            <w:r>
+              <w:rPr>
+                <w:noProof/>
+                <w:webHidden/>
+              </w:rPr>
+              <w:instrText xml:space="preserve"> PAGEREF _Toc7375322 \h </w:instrText>
+            </w:r>
+            <w:r>
+              <w:rPr>
+                <w:noProof/>
+                <w:webHidden/>
+              </w:rPr>
+            </w:r>
+            <w:r>
+              <w:rPr>
+                <w:noProof/>
+                <w:webHidden/>
+              </w:rPr>
+              <w:fldChar w:fldCharType="separate"/>
+            </w:r>
+            <w:r>
+              <w:rPr>
+                <w:noProof/>
+                <w:webHidden/>
+              </w:rPr>
+              <w:t>12</w:t>
+            </w:r>
+            <w:r>
+              <w:rPr>
+                <w:noProof/>
+                <w:webHidden/>
+              </w:rPr>
+              <w:fldChar w:fldCharType="end"/>
+            </w:r>
+          </w:hyperlink>
+        </w:p>
+        <w:p>
+          <w:r>
+            <w:rPr>
+              <w:b/>
+              <w:bCs/>
+              <w:noProof/>
+            </w:rPr>
+            <w:fldChar w:fldCharType="end"/>
+          </w:r>
+        </w:p>
+      </w:sdtContent>
+    </w:sdt>
+    <w:p>
+      <w:pPr>
+        <w:rPr>
+          <w:rFonts w:asciiTheme="majorHAnsi" w:eastAsiaTheme="majorEastAsia" w:hAnsiTheme="majorHAnsi" w:cstheme="majorBidi"/>
+          <w:color w:val="2F5496" w:themeColor="accent1" w:themeShade="BF"/>
+          <w:sz w:val="32"/>
+          <w:szCs w:val="32"/>
+        </w:rPr>
+      </w:pPr>
+      <w:bookmarkStart w:id="0" w:name="_Toc7375312"/>
+      <w:r>
+        <w:br w:type="page"/>
+      </w:r>
+    </w:p>
     <w:p>
       <w:pPr>
         <w:pStyle w:val="Heading1"/>
@@ -539,14 +1351,17 @@
         <w:lastRenderedPageBreak/>
         <w:t>Research:</w:t>
       </w:r>
+      <w:bookmarkEnd w:id="0"/>
     </w:p>
     <w:p>
       <w:pPr>
         <w:pStyle w:val="Heading2"/>
       </w:pPr>
+      <w:bookmarkStart w:id="1" w:name="_Toc7375313"/>
       <w:r>
         <w:t>Who is Ronald Fisher:</w:t>
       </w:r>
+      <w:bookmarkEnd w:id="1"/>
     </w:p>
     <w:p>
       <w:r>
@@ -602,6 +1417,7 @@
       <w:pPr>
         <w:pStyle w:val="Heading2"/>
       </w:pPr>
+      <w:bookmarkStart w:id="2" w:name="_Toc7375314"/>
       <w:r>
         <w:t xml:space="preserve">What is the Iris Data </w:t>
       </w:r>
@@ -609,6 +1425,7 @@
       <w:r>
         <w:t>Set:</w:t>
       </w:r>
+      <w:bookmarkEnd w:id="2"/>
       <w:proofErr w:type="gramEnd"/>
     </w:p>
     <w:p>
@@ -708,7 +1525,7 @@
                     <pic:cNvPicPr/>
                   </pic:nvPicPr>
                   <pic:blipFill>
-                    <a:blip r:embed="rId8" cstate="print">
+                    <a:blip r:embed="rId9" cstate="print">
                       <a:extLst>
                         <a:ext uri="{28A0092B-C50C-407E-A947-70E740481C1C}">
                           <a14:useLocalDpi xmlns:a14="http://schemas.microsoft.com/office/drawing/2010/main" val="0"/>
@@ -756,11 +1573,9 @@
       <w:r>
         <w:t xml:space="preserve">The 3 Iris varieties subjected to the data gathering exercise. </w:t>
       </w:r>
-      <w:proofErr w:type="gramStart"/>
-      <w:r>
-        <w:t>Also</w:t>
-      </w:r>
-      <w:proofErr w:type="gramEnd"/>
+      <w:r>
+        <w:t>Also,</w:t>
+      </w:r>
       <w:r>
         <w:t xml:space="preserve"> the </w:t>
       </w:r>
@@ -3475,6 +4290,7 @@
       <w:pPr>
         <w:pStyle w:val="Heading2"/>
       </w:pPr>
+      <w:bookmarkStart w:id="3" w:name="_Toc7375315"/>
       <w:r>
         <w:t xml:space="preserve">What is the importance of the Iris Data </w:t>
       </w:r>
@@ -3482,6 +4298,7 @@
       <w:r>
         <w:t>Set:</w:t>
       </w:r>
+      <w:bookmarkEnd w:id="3"/>
       <w:proofErr w:type="gramEnd"/>
     </w:p>
     <w:p>
@@ -3593,10 +4410,12 @@
       <w:pPr>
         <w:pStyle w:val="Heading2"/>
       </w:pPr>
+      <w:bookmarkStart w:id="4" w:name="_Toc7375316"/>
       <w:r>
         <w:lastRenderedPageBreak/>
         <w:t>Others Research of the Iris Data Set:</w:t>
       </w:r>
+      <w:bookmarkEnd w:id="4"/>
     </w:p>
     <w:p>
       <w:r>
@@ -3645,7 +4464,13 @@
         <w:t xml:space="preserve"> is coming from (he is currently studying </w:t>
       </w:r>
       <w:r>
-        <w:t>Bachelor of Science in Computer Science and Information Technology(</w:t>
+        <w:t>Bachelor of Science in Computer Science and Information Technology</w:t>
+      </w:r>
+      <w:r>
+        <w:t xml:space="preserve"> </w:t>
+      </w:r>
+      <w:r>
+        <w:t>(</w:t>
       </w:r>
       <w:proofErr w:type="spellStart"/>
       <w:r>
@@ -3676,7 +4501,12 @@
         <w:t xml:space="preserve"> has got to the point where he believes </w:t>
       </w:r>
       <w:r>
-        <w:t xml:space="preserve">the model he has built from his analysis </w:t>
+        <w:t>the model he has built fr</w:t>
+      </w:r>
+      <w:bookmarkStart w:id="5" w:name="_GoBack"/>
+      <w:bookmarkEnd w:id="5"/>
+      <w:r>
+        <w:t xml:space="preserve">om his analysis </w:t>
       </w:r>
       <w:r>
         <w:t>o</w:t>
@@ -3698,87 +4528,6 @@
             <wp:extent cx="5731510" cy="6703060"/>
             <wp:effectExtent l="0" t="0" r="2540" b="2540"/>
             <wp:docPr id="13" name="Picture 13"/>
-            <wp:cNvGraphicFramePr>
-              <a:graphicFrameLocks xmlns:a="http://schemas.openxmlformats.org/drawingml/2006/main" noChangeAspect="1"/>
-            </wp:cNvGraphicFramePr>
-            <a:graphic xmlns:a="http://schemas.openxmlformats.org/drawingml/2006/main">
-              <a:graphicData uri="http://schemas.openxmlformats.org/drawingml/2006/picture">
-                <pic:pic xmlns:pic="http://schemas.openxmlformats.org/drawingml/2006/picture">
-                  <pic:nvPicPr>
-                    <pic:cNvPr id="1" name=""/>
-                    <pic:cNvPicPr/>
-                  </pic:nvPicPr>
-                  <pic:blipFill>
-                    <a:blip r:embed="rId9"/>
-                    <a:stretch>
-                      <a:fillRect/>
-                    </a:stretch>
-                  </pic:blipFill>
-                  <pic:spPr>
-                    <a:xfrm>
-                      <a:off x="0" y="0"/>
-                      <a:ext cx="5731510" cy="6703060"/>
-                    </a:xfrm>
-                    <a:prstGeom prst="rect">
-                      <a:avLst/>
-                    </a:prstGeom>
-                  </pic:spPr>
-                </pic:pic>
-              </a:graphicData>
-            </a:graphic>
-          </wp:inline>
-        </w:drawing>
-      </w:r>
-    </w:p>
-    <w:p>
-      <w:pPr>
-        <w:pStyle w:val="Caption"/>
-      </w:pPr>
-      <w:r>
-        <w:t xml:space="preserve">Figure </w:t>
-      </w:r>
-      <w:fldSimple w:instr=" SEQ Figure \* ARABIC ">
-        <w:r>
-          <w:rPr>
-            <w:noProof/>
-          </w:rPr>
-          <w:t>2</w:t>
-        </w:r>
-      </w:fldSimple>
-      <w:r>
-        <w:rPr>
-          <w:noProof/>
-        </w:rPr>
-        <w:t xml:space="preserve"> Predicton Decision Tree as created by Diwash Shrestha</w:t>
-      </w:r>
-    </w:p>
-    <w:p>
-      <w:r>
-        <w:lastRenderedPageBreak/>
-        <w:t xml:space="preserve">Another researcher, Oman </w:t>
-      </w:r>
-      <w:proofErr w:type="spellStart"/>
-      <w:r>
-        <w:t>Cakir</w:t>
-      </w:r>
-      <w:proofErr w:type="spellEnd"/>
-      <w:r>
-        <w:t xml:space="preserve">, has also analysed the Iris Data set and published his findings. </w:t>
-      </w:r>
-    </w:p>
-    <w:p>
-      <w:pPr>
-        <w:keepNext/>
-      </w:pPr>
-      <w:r>
-        <w:rPr>
-          <w:noProof/>
-        </w:rPr>
-        <w:drawing>
-          <wp:inline distT="0" distB="0" distL="0" distR="0" wp14:anchorId="240744E6" wp14:editId="1C651FBF">
-            <wp:extent cx="5731510" cy="4864735"/>
-            <wp:effectExtent l="0" t="0" r="2540" b="0"/>
-            <wp:docPr id="8" name="Picture 8"/>
             <wp:cNvGraphicFramePr>
               <a:graphicFrameLocks xmlns:a="http://schemas.openxmlformats.org/drawingml/2006/main" noChangeAspect="1"/>
             </wp:cNvGraphicFramePr>
@@ -3798,6 +4547,87 @@
                   <pic:spPr>
                     <a:xfrm>
                       <a:off x="0" y="0"/>
+                      <a:ext cx="5731510" cy="6703060"/>
+                    </a:xfrm>
+                    <a:prstGeom prst="rect">
+                      <a:avLst/>
+                    </a:prstGeom>
+                  </pic:spPr>
+                </pic:pic>
+              </a:graphicData>
+            </a:graphic>
+          </wp:inline>
+        </w:drawing>
+      </w:r>
+    </w:p>
+    <w:p>
+      <w:pPr>
+        <w:pStyle w:val="Caption"/>
+      </w:pPr>
+      <w:r>
+        <w:t xml:space="preserve">Figure </w:t>
+      </w:r>
+      <w:fldSimple w:instr=" SEQ Figure \* ARABIC ">
+        <w:r>
+          <w:rPr>
+            <w:noProof/>
+          </w:rPr>
+          <w:t>2</w:t>
+        </w:r>
+      </w:fldSimple>
+      <w:r>
+        <w:rPr>
+          <w:noProof/>
+        </w:rPr>
+        <w:t xml:space="preserve"> Predicton Decision Tree as created by Diwash Shrestha</w:t>
+      </w:r>
+    </w:p>
+    <w:p>
+      <w:r>
+        <w:lastRenderedPageBreak/>
+        <w:t xml:space="preserve">Another researcher, Oman </w:t>
+      </w:r>
+      <w:proofErr w:type="spellStart"/>
+      <w:r>
+        <w:t>Cakir</w:t>
+      </w:r>
+      <w:proofErr w:type="spellEnd"/>
+      <w:r>
+        <w:t xml:space="preserve">, has also analysed the Iris Data set and published his findings. </w:t>
+      </w:r>
+    </w:p>
+    <w:p>
+      <w:pPr>
+        <w:keepNext/>
+      </w:pPr>
+      <w:r>
+        <w:rPr>
+          <w:noProof/>
+        </w:rPr>
+        <w:drawing>
+          <wp:inline distT="0" distB="0" distL="0" distR="0" wp14:anchorId="240744E6" wp14:editId="1C651FBF">
+            <wp:extent cx="5731510" cy="4864735"/>
+            <wp:effectExtent l="0" t="0" r="2540" b="0"/>
+            <wp:docPr id="8" name="Picture 8"/>
+            <wp:cNvGraphicFramePr>
+              <a:graphicFrameLocks xmlns:a="http://schemas.openxmlformats.org/drawingml/2006/main" noChangeAspect="1"/>
+            </wp:cNvGraphicFramePr>
+            <a:graphic xmlns:a="http://schemas.openxmlformats.org/drawingml/2006/main">
+              <a:graphicData uri="http://schemas.openxmlformats.org/drawingml/2006/picture">
+                <pic:pic xmlns:pic="http://schemas.openxmlformats.org/drawingml/2006/picture">
+                  <pic:nvPicPr>
+                    <pic:cNvPr id="1" name=""/>
+                    <pic:cNvPicPr/>
+                  </pic:nvPicPr>
+                  <pic:blipFill>
+                    <a:blip r:embed="rId11"/>
+                    <a:stretch>
+                      <a:fillRect/>
+                    </a:stretch>
+                  </pic:blipFill>
+                  <pic:spPr>
+                    <a:xfrm>
+                      <a:off x="0" y="0"/>
                       <a:ext cx="5731510" cy="4864735"/>
                     </a:xfrm>
                     <a:prstGeom prst="rect">
@@ -3848,7 +4678,7 @@
       </w:r>
     </w:p>
     <w:p>
-      <w:hyperlink r:id="rId11" w:history="1">
+      <w:hyperlink r:id="rId12" w:history="1">
         <w:r>
           <w:rPr>
             <w:rStyle w:val="Hyperlink"/>
@@ -3961,145 +4791,6 @@
             <wp:extent cx="5731510" cy="3062605"/>
             <wp:effectExtent l="0" t="0" r="2540" b="4445"/>
             <wp:docPr id="14" name="Picture 14"/>
-            <wp:cNvGraphicFramePr>
-              <a:graphicFrameLocks xmlns:a="http://schemas.openxmlformats.org/drawingml/2006/main" noChangeAspect="1"/>
-            </wp:cNvGraphicFramePr>
-            <a:graphic xmlns:a="http://schemas.openxmlformats.org/drawingml/2006/main">
-              <a:graphicData uri="http://schemas.openxmlformats.org/drawingml/2006/picture">
-                <pic:pic xmlns:pic="http://schemas.openxmlformats.org/drawingml/2006/picture">
-                  <pic:nvPicPr>
-                    <pic:cNvPr id="1" name=""/>
-                    <pic:cNvPicPr/>
-                  </pic:nvPicPr>
-                  <pic:blipFill>
-                    <a:blip r:embed="rId12"/>
-                    <a:stretch>
-                      <a:fillRect/>
-                    </a:stretch>
-                  </pic:blipFill>
-                  <pic:spPr>
-                    <a:xfrm>
-                      <a:off x="0" y="0"/>
-                      <a:ext cx="5731510" cy="3062605"/>
-                    </a:xfrm>
-                    <a:prstGeom prst="rect">
-                      <a:avLst/>
-                    </a:prstGeom>
-                  </pic:spPr>
-                </pic:pic>
-              </a:graphicData>
-            </a:graphic>
-          </wp:inline>
-        </w:drawing>
-      </w:r>
-    </w:p>
-    <w:p>
-      <w:pPr>
-        <w:pStyle w:val="Caption"/>
-      </w:pPr>
-      <w:r>
-        <w:t xml:space="preserve">Figure </w:t>
-      </w:r>
-      <w:fldSimple w:instr=" SEQ Figure \* ARABIC ">
-        <w:r>
-          <w:rPr>
-            <w:noProof/>
-          </w:rPr>
-          <w:t>4</w:t>
-        </w:r>
-      </w:fldSimple>
-      <w:r>
-        <w:t xml:space="preserve"> SVM Analysis of Iris Data Set</w:t>
-      </w:r>
-      <w:r>
-        <w:rPr>
-          <w:rStyle w:val="EndnoteReference"/>
-        </w:rPr>
-        <w:endnoteReference w:id="6"/>
-      </w:r>
-    </w:p>
-    <w:p>
-      <w:r>
-        <w:t xml:space="preserve">OK, so this is leading us away from the true purpose of this project, for yours truly to use Python to analyse the Iris Data Set, and as a by-product create a document and several files supporting the work that I have undertaken. So onward and upward!  </w:t>
-      </w:r>
-    </w:p>
-    <w:p/>
-    <w:p>
-      <w:r>
-        <w:t>Until now I have commented on the data set and what i</w:t>
-      </w:r>
-      <w:r>
-        <w:t xml:space="preserve">t is </w:t>
-      </w:r>
-      <w:r>
-        <w:t xml:space="preserve">comprised of, </w:t>
-      </w:r>
-      <w:r>
-        <w:t>I have also co</w:t>
-      </w:r>
-      <w:r>
-        <w:t>mm</w:t>
-      </w:r>
-      <w:r>
-        <w:t xml:space="preserve">ented on others work on the data set with deep analysis and delving in the realms of Computer Science and data analytics, </w:t>
-      </w:r>
-      <w:r>
-        <w:t xml:space="preserve">but </w:t>
-      </w:r>
-      <w:r>
-        <w:t>I</w:t>
-      </w:r>
-      <w:r>
-        <w:t xml:space="preserve"> have not </w:t>
-      </w:r>
-      <w:r>
-        <w:t xml:space="preserve">shown my own analysis and output of the data set using python. </w:t>
-      </w:r>
-    </w:p>
-    <w:p/>
-    <w:p>
-      <w:pPr>
-        <w:pStyle w:val="Heading2"/>
-      </w:pPr>
-      <w:r>
-        <w:t>Python Script:</w:t>
-      </w:r>
-    </w:p>
-    <w:p>
-      <w:r>
-        <w:t>1</w:t>
-      </w:r>
-      <w:r>
-        <w:rPr>
-          <w:vertAlign w:val="superscript"/>
-        </w:rPr>
-        <w:t>st</w:t>
-      </w:r>
-      <w:r>
-        <w:t xml:space="preserve"> item on the agenda is to get some graphs showing the various traits in graphical form. I mean who wa</w:t>
-      </w:r>
-      <w:r>
-        <w:t>n</w:t>
-      </w:r>
-      <w:r>
-        <w:t>ts to read the data in text format like so:</w:t>
-      </w:r>
-    </w:p>
-    <w:p/>
-    <w:p>
-      <w:pPr>
-        <w:keepNext/>
-      </w:pPr>
-      <w:r>
-        <w:rPr>
-          <w:noProof/>
-        </w:rPr>
-        <w:lastRenderedPageBreak/>
-        <w:drawing>
-          <wp:inline distT="0" distB="0" distL="0" distR="0" wp14:anchorId="4C29DEA6" wp14:editId="7E6CB0FE">
-            <wp:extent cx="5731510" cy="4850765"/>
-            <wp:effectExtent l="0" t="0" r="2540" b="6985"/>
-            <wp:docPr id="15" name="Picture 15"/>
             <wp:cNvGraphicFramePr>
               <a:graphicFrameLocks xmlns:a="http://schemas.openxmlformats.org/drawingml/2006/main" noChangeAspect="1"/>
             </wp:cNvGraphicFramePr>
@@ -4119,7 +4810,7 @@
                   <pic:spPr>
                     <a:xfrm>
                       <a:off x="0" y="0"/>
-                      <a:ext cx="5731510" cy="4850765"/>
+                      <a:ext cx="5731510" cy="3062605"/>
                     </a:xfrm>
                     <a:prstGeom prst="rect">
                       <a:avLst/>
@@ -4144,38 +4835,89 @@
           <w:rPr>
             <w:noProof/>
           </w:rPr>
-          <w:t>5</w:t>
+          <w:t>4</w:t>
         </w:r>
       </w:fldSimple>
       <w:r>
-        <w:t xml:space="preserve"> Iris Data Analysis results using Python - Text output</w:t>
-      </w:r>
-    </w:p>
-    <w:p>
-      <w:r>
-        <w:t xml:space="preserve">Basically, what you see above is various outputs in order that I was able to correctly identify when the program I scripted was working correctly. I decided to leave this in as I </w:t>
-      </w:r>
-      <w:r>
-        <w:t>progressed</w:t>
-      </w:r>
-      <w:r>
-        <w:t xml:space="preserve"> throughout my script over the past number of weeks, as it was </w:t>
-      </w:r>
-      <w:proofErr w:type="gramStart"/>
-      <w:r>
-        <w:t>a  reminder</w:t>
-      </w:r>
-      <w:proofErr w:type="gramEnd"/>
-      <w:r>
-        <w:t xml:space="preserve"> to include them. </w:t>
-      </w:r>
-      <w:r>
-        <w:t>First,</w:t>
-      </w:r>
-      <w:r>
-        <w:t xml:space="preserve"> I had to ensure there were 50 X 4 elements in each of the arrays I created to store the Iris Data. Then I ensured that the data contained in the array elements related to the correct value I was declaring it to be. For instance, in my code I have the following statements:</w:t>
-      </w:r>
-    </w:p>
+        <w:t xml:space="preserve"> SVM Analysis of Iris Data Set</w:t>
+      </w:r>
+      <w:r>
+        <w:rPr>
+          <w:rStyle w:val="EndnoteReference"/>
+        </w:rPr>
+        <w:endnoteReference w:id="6"/>
+      </w:r>
+    </w:p>
+    <w:p>
+      <w:r>
+        <w:t xml:space="preserve">OK, so this is leading us away from the true purpose of this project, for yours truly to use Python to analyse the Iris Data Set, and as a by-product create a document and several files supporting the work that I have undertaken. So onward and upward!  </w:t>
+      </w:r>
+    </w:p>
+    <w:p/>
+    <w:p>
+      <w:r>
+        <w:t>Until now I have commented on the data set and what i</w:t>
+      </w:r>
+      <w:r>
+        <w:t xml:space="preserve">t is </w:t>
+      </w:r>
+      <w:r>
+        <w:t xml:space="preserve">comprised of, </w:t>
+      </w:r>
+      <w:r>
+        <w:t>I have also co</w:t>
+      </w:r>
+      <w:r>
+        <w:t>mm</w:t>
+      </w:r>
+      <w:r>
+        <w:t xml:space="preserve">ented on others work on the data set with deep analysis and delving in the realms of Computer Science and data analytics, </w:t>
+      </w:r>
+      <w:r>
+        <w:t xml:space="preserve">but </w:t>
+      </w:r>
+      <w:r>
+        <w:t>I</w:t>
+      </w:r>
+      <w:r>
+        <w:t xml:space="preserve"> have not </w:t>
+      </w:r>
+      <w:r>
+        <w:t xml:space="preserve">shown my own analysis and output of the data set using python. </w:t>
+      </w:r>
+    </w:p>
+    <w:p/>
+    <w:p>
+      <w:pPr>
+        <w:pStyle w:val="Heading2"/>
+      </w:pPr>
+      <w:bookmarkStart w:id="6" w:name="_Toc7375317"/>
+      <w:r>
+        <w:t>Python Script:</w:t>
+      </w:r>
+      <w:bookmarkEnd w:id="6"/>
+    </w:p>
+    <w:p>
+      <w:r>
+        <w:t>1</w:t>
+      </w:r>
+      <w:r>
+        <w:rPr>
+          <w:vertAlign w:val="superscript"/>
+        </w:rPr>
+        <w:t>st</w:t>
+      </w:r>
+      <w:r>
+        <w:t xml:space="preserve"> item on the agenda is to get some graphs showing the various traits in graphical form. I mean who wa</w:t>
+      </w:r>
+      <w:r>
+        <w:t>n</w:t>
+      </w:r>
+      <w:r>
+        <w:t>ts to read the data in text format like so:</w:t>
+      </w:r>
+    </w:p>
+    <w:p/>
     <w:p>
       <w:pPr>
         <w:keepNext/>
@@ -4184,11 +4926,12 @@
         <w:rPr>
           <w:noProof/>
         </w:rPr>
+        <w:lastRenderedPageBreak/>
         <w:drawing>
-          <wp:inline distT="0" distB="0" distL="0" distR="0" wp14:anchorId="5121558F" wp14:editId="4879277F">
-            <wp:extent cx="5731510" cy="1798320"/>
-            <wp:effectExtent l="0" t="0" r="2540" b="0"/>
-            <wp:docPr id="16" name="Picture 16"/>
+          <wp:inline distT="0" distB="0" distL="0" distR="0" wp14:anchorId="4C29DEA6" wp14:editId="7E6CB0FE">
+            <wp:extent cx="5731510" cy="4850765"/>
+            <wp:effectExtent l="0" t="0" r="2540" b="6985"/>
+            <wp:docPr id="15" name="Picture 15"/>
             <wp:cNvGraphicFramePr>
               <a:graphicFrameLocks xmlns:a="http://schemas.openxmlformats.org/drawingml/2006/main" noChangeAspect="1"/>
             </wp:cNvGraphicFramePr>
@@ -4208,7 +4951,7 @@
                   <pic:spPr>
                     <a:xfrm>
                       <a:off x="0" y="0"/>
-                      <a:ext cx="5731510" cy="1798320"/>
+                      <a:ext cx="5731510" cy="4850765"/>
                     </a:xfrm>
                     <a:prstGeom prst="rect">
                       <a:avLst/>
@@ -4233,155 +4976,36 @@
           <w:rPr>
             <w:noProof/>
           </w:rPr>
-          <w:t>6</w:t>
+          <w:t>5</w:t>
         </w:r>
       </w:fldSimple>
       <w:r>
-        <w:t xml:space="preserve"> Image showing the declarations of the 3 X arrays and what they mean</w:t>
-      </w:r>
-    </w:p>
-    <w:p>
-      <w:r>
-        <w:lastRenderedPageBreak/>
-        <w:t>I needed to ensure that the “</w:t>
-      </w:r>
-      <w:proofErr w:type="spellStart"/>
-      <w:r>
-        <w:t>Iris_Setosa</w:t>
-      </w:r>
-      <w:proofErr w:type="spellEnd"/>
-      <w:r>
-        <w:t>” array was filled with the data in the “</w:t>
-      </w:r>
-      <w:proofErr w:type="spellStart"/>
-      <w:r>
-        <w:t>iris_data</w:t>
-      </w:r>
-      <w:proofErr w:type="spellEnd"/>
-      <w:r>
-        <w:t>” array from element 0 to 50. Then by printing the length (</w:t>
-      </w:r>
-      <w:proofErr w:type="spellStart"/>
-      <w:r>
-        <w:t>len</w:t>
-      </w:r>
-      <w:proofErr w:type="spellEnd"/>
-      <w:r>
-        <w:t xml:space="preserve">) of the array I was comfortable when it returned 50. Then further creating of array elements allowed me to create arrays with specific elements, for instance: </w:t>
-      </w:r>
-    </w:p>
-    <w:p>
-      <w:pPr>
-        <w:ind w:left="720"/>
-      </w:pPr>
-      <w:proofErr w:type="spellStart"/>
-      <w:r>
-        <w:t>Sepal_Length</w:t>
-      </w:r>
-      <w:proofErr w:type="spellEnd"/>
-      <w:r>
-        <w:t xml:space="preserve"> = </w:t>
-      </w:r>
-      <w:proofErr w:type="spellStart"/>
-      <w:r>
-        <w:t>Iris_Setosa</w:t>
-      </w:r>
-      <w:proofErr w:type="spellEnd"/>
+        <w:t xml:space="preserve"> Iris Data Analysis results using Python - Text output</w:t>
+      </w:r>
+    </w:p>
+    <w:p>
+      <w:r>
+        <w:t xml:space="preserve">Basically, what you see above is various outputs in order that I was able to correctly identify when the program I scripted was working correctly. I decided to leave this in as I </w:t>
+      </w:r>
+      <w:r>
+        <w:t>progressed</w:t>
+      </w:r>
+      <w:r>
+        <w:t xml:space="preserve"> throughout my script over the past number of weeks, as it was </w:t>
+      </w:r>
       <w:proofErr w:type="gramStart"/>
       <w:r>
-        <w:t>[:,</w:t>
+        <w:t>a  reminder</w:t>
       </w:r>
       <w:proofErr w:type="gramEnd"/>
       <w:r>
-        <w:t>0) # meaning The sepal length array is now filled with the array elements of Iris Setosa Array, all elements, column 0.</w:t>
-      </w:r>
-    </w:p>
-    <w:p>
-      <w:r>
-        <w:t>Same too goes for the Sepal Width:</w:t>
-      </w:r>
-    </w:p>
-    <w:p>
-      <w:pPr>
-        <w:ind w:left="720"/>
-      </w:pPr>
-      <w:proofErr w:type="spellStart"/>
-      <w:r>
-        <w:t>Sepal_</w:t>
-      </w:r>
-      <w:r>
-        <w:t>Wid</w:t>
-      </w:r>
-      <w:r>
-        <w:t>th</w:t>
-      </w:r>
-      <w:proofErr w:type="spellEnd"/>
-      <w:r>
-        <w:t xml:space="preserve"> = </w:t>
-      </w:r>
-      <w:proofErr w:type="spellStart"/>
-      <w:r>
-        <w:t>Iris_Setosa</w:t>
-      </w:r>
-      <w:proofErr w:type="spellEnd"/>
-      <w:proofErr w:type="gramStart"/>
-      <w:r>
-        <w:t>[:,</w:t>
-      </w:r>
-      <w:proofErr w:type="gramEnd"/>
-      <w:r>
-        <w:t>1</w:t>
-      </w:r>
-      <w:r>
-        <w:t>) # meaning The sep</w:t>
-      </w:r>
-      <w:r>
-        <w:t>al width</w:t>
-      </w:r>
-      <w:r>
-        <w:t xml:space="preserve"> array is now filled with the array elements of Iris Setosa Array, all elements, column </w:t>
-      </w:r>
-      <w:r>
-        <w:t>1</w:t>
-      </w:r>
-      <w:r>
-        <w:t>.</w:t>
-      </w:r>
-    </w:p>
-    <w:p>
-      <w:r>
-        <w:t>What I aim to do after reading in the data and structuring it in a way that is easily worked upon, I get to work on the analysis.</w:t>
-      </w:r>
-      <w:r>
-        <w:t xml:space="preserve"> I have structured the data for the other two species in the very same way. This makes for easier analysis further on the journey as I know that the </w:t>
-      </w:r>
-      <w:proofErr w:type="spellStart"/>
-      <w:r>
-        <w:t>Iris_Vercicolor</w:t>
-      </w:r>
-      <w:proofErr w:type="spellEnd"/>
-      <w:r>
-        <w:t xml:space="preserve"> array location [:,1] contains all the 50 width measurements gathered and published in 1936.</w:t>
-      </w:r>
-      <w:bookmarkStart w:id="0" w:name="_GoBack"/>
-      <w:bookmarkEnd w:id="0"/>
-      <w:r>
-        <w:t xml:space="preserve"> </w:t>
-      </w:r>
-    </w:p>
-    <w:p>
-      <w:pPr>
-        <w:pStyle w:val="Heading3"/>
-      </w:pPr>
-      <w:bookmarkStart w:id="1" w:name="_Hlk7371104"/>
-      <w:r>
-        <w:t>Graphical Output from Python – Sepal Length Vs Sepal Width</w:t>
-      </w:r>
-    </w:p>
-    <w:bookmarkEnd w:id="1"/>
-    <w:p>
-      <w:r>
-        <w:t xml:space="preserve">What would make sense to the audience would be a graphical display of the 3 different species plotting Sepal Length against Sepal Width. The figure below shows the results of this. Point to note is that the max, min and mean values are represented by the red dashed lines, blue dotted lines and the magenta dash dotted lines respectively. </w:t>
+        <w:t xml:space="preserve"> to include them. </w:t>
+      </w:r>
+      <w:r>
+        <w:t>First,</w:t>
+      </w:r>
+      <w:r>
+        <w:t xml:space="preserve"> I had to ensure there were 50 X 4 elements in each of the arrays I created to store the Iris Data. Then I ensured that the data contained in the array elements related to the correct value I was declaring it to be. For instance, in my code I have the following statements:</w:t>
       </w:r>
     </w:p>
     <w:p>
@@ -4393,10 +5017,10 @@
           <w:noProof/>
         </w:rPr>
         <w:drawing>
-          <wp:inline distT="0" distB="0" distL="0" distR="0" wp14:anchorId="69141275" wp14:editId="597B56FF">
-            <wp:extent cx="5731510" cy="3124200"/>
+          <wp:inline distT="0" distB="0" distL="0" distR="0" wp14:anchorId="5121558F" wp14:editId="4879277F">
+            <wp:extent cx="5731510" cy="1798320"/>
             <wp:effectExtent l="0" t="0" r="2540" b="0"/>
-            <wp:docPr id="2" name="Picture 2"/>
+            <wp:docPr id="16" name="Picture 16"/>
             <wp:cNvGraphicFramePr>
               <a:graphicFrameLocks xmlns:a="http://schemas.openxmlformats.org/drawingml/2006/main" noChangeAspect="1"/>
             </wp:cNvGraphicFramePr>
@@ -4416,7 +5040,7 @@
                   <pic:spPr>
                     <a:xfrm>
                       <a:off x="0" y="0"/>
-                      <a:ext cx="5731510" cy="3124200"/>
+                      <a:ext cx="5731510" cy="1798320"/>
                     </a:xfrm>
                     <a:prstGeom prst="rect">
                       <a:avLst/>
@@ -4441,60 +5065,178 @@
           <w:rPr>
             <w:noProof/>
           </w:rPr>
-          <w:t>7</w:t>
+          <w:t>6</w:t>
         </w:r>
       </w:fldSimple>
       <w:r>
-        <w:t>. Initial P</w:t>
-      </w:r>
-      <w:r>
-        <w:t>l</w:t>
-      </w:r>
-      <w:r>
-        <w:t>ots showing Sepal length versus width of the 3 varieties of Iris</w:t>
-      </w:r>
-    </w:p>
-    <w:p>
-      <w:r>
-        <w:t xml:space="preserve">For ease of reading I have used a scatter plot with the grid shown. The scattering of the data does not show us </w:t>
-      </w:r>
+        <w:t xml:space="preserve"> Image showing the declarations of the 3 X arrays and what they mean</w:t>
+      </w:r>
+    </w:p>
+    <w:p>
+      <w:r>
+        <w:lastRenderedPageBreak/>
+        <w:t>I needed to ensure that the “</w:t>
+      </w:r>
+      <w:proofErr w:type="spellStart"/>
+      <w:r>
+        <w:t>Iris_Setosa</w:t>
+      </w:r>
+      <w:proofErr w:type="spellEnd"/>
+      <w:r>
+        <w:t>” array was filled with the data in the “</w:t>
+      </w:r>
+      <w:proofErr w:type="spellStart"/>
+      <w:r>
+        <w:t>iris_data</w:t>
+      </w:r>
+      <w:proofErr w:type="spellEnd"/>
+      <w:r>
+        <w:t>” array from element 0 to 50. Then by printing the length (</w:t>
+      </w:r>
+      <w:proofErr w:type="spellStart"/>
+      <w:r>
+        <w:t>len</w:t>
+      </w:r>
+      <w:proofErr w:type="spellEnd"/>
+      <w:r>
+        <w:t xml:space="preserve">) of the array I was comfortable when it returned 50. Then further creating of array elements allowed me to create arrays with specific elements, for instance: </w:t>
+      </w:r>
+    </w:p>
+    <w:p>
+      <w:pPr>
+        <w:ind w:left="720"/>
+      </w:pPr>
+      <w:proofErr w:type="spellStart"/>
+      <w:r>
+        <w:t>Sepal_Length</w:t>
+      </w:r>
+      <w:proofErr w:type="spellEnd"/>
+      <w:r>
+        <w:t xml:space="preserve"> = </w:t>
+      </w:r>
+      <w:proofErr w:type="spellStart"/>
+      <w:r>
+        <w:t>Iris_Setosa</w:t>
+      </w:r>
+      <w:proofErr w:type="spellEnd"/>
       <w:proofErr w:type="gramStart"/>
       <w:r>
-        <w:t>anything in particular, as</w:t>
+        <w:t>[:,</w:t>
       </w:r>
       <w:proofErr w:type="gramEnd"/>
       <w:r>
-        <w:t xml:space="preserve"> they all appear relatively random. We can also see that the x and y axis are somewhat interesting as the Sepal Length of the Iris Setosa variety has a much shorter length than its other relations. </w:t>
-      </w:r>
-    </w:p>
-    <w:p>
-      <w:r>
-        <w:t xml:space="preserve">Additionally, the python script outputs the max, mean and min of each of the gathered data points in case there are any among us that prefer to read these values in text form rather than from </w:t>
-      </w:r>
+        <w:t>0) # meaning The sepal length array is now filled with the array elements of Iris Setosa Array, all elements, column 0.</w:t>
+      </w:r>
+    </w:p>
+    <w:p>
+      <w:r>
+        <w:t>Same too goes for the Sepal Width:</w:t>
+      </w:r>
+    </w:p>
+    <w:p>
+      <w:pPr>
+        <w:ind w:left="720"/>
+      </w:pPr>
+      <w:proofErr w:type="spellStart"/>
+      <w:r>
+        <w:t>Sepal_</w:t>
+      </w:r>
+      <w:r>
+        <w:t>Wid</w:t>
+      </w:r>
+      <w:r>
+        <w:t>th</w:t>
+      </w:r>
+      <w:proofErr w:type="spellEnd"/>
+      <w:r>
+        <w:t xml:space="preserve"> = </w:t>
+      </w:r>
+      <w:proofErr w:type="spellStart"/>
+      <w:r>
+        <w:t>Iris_Setosa</w:t>
+      </w:r>
+      <w:proofErr w:type="spellEnd"/>
       <w:proofErr w:type="gramStart"/>
       <w:r>
-        <w:t>a  graph</w:t>
+        <w:t>[:,</w:t>
       </w:r>
       <w:proofErr w:type="gramEnd"/>
       <w:r>
-        <w:t>. It certainly makes things easier when data is presented in both ways.</w:t>
+        <w:t>1</w:t>
+      </w:r>
+      <w:r>
+        <w:t>) # meaning The sep</w:t>
+      </w:r>
+      <w:r>
+        <w:t>al width</w:t>
+      </w:r>
+      <w:r>
+        <w:t xml:space="preserve"> array is now filled with the array elements of Iris Setosa Array, all elements, column </w:t>
+      </w:r>
+      <w:r>
+        <w:t>1</w:t>
+      </w:r>
+      <w:r>
+        <w:t>.</w:t>
+      </w:r>
+    </w:p>
+    <w:p>
+      <w:r>
+        <w:t>What I aim to do after reading in the data and structuring it in a way that is easily worked upon, I get to work on the analysis.</w:t>
+      </w:r>
+      <w:r>
+        <w:t xml:space="preserve"> I have structured the data for the other two species in the very same way. This makes for easier analysis further on the journey as I know that the </w:t>
+      </w:r>
+      <w:proofErr w:type="spellStart"/>
+      <w:r>
+        <w:t>Iris_Vercicolor</w:t>
+      </w:r>
+      <w:proofErr w:type="spellEnd"/>
+      <w:r>
+        <w:t xml:space="preserve"> array location </w:t>
+      </w:r>
+      <w:proofErr w:type="gramStart"/>
+      <w:r>
+        <w:t>[:,</w:t>
+      </w:r>
+      <w:proofErr w:type="gramEnd"/>
+      <w:r>
+        <w:t>1] contains all the 50 width measurements gathered and published in 1936.</w:t>
+      </w:r>
+      <w:r>
+        <w:t xml:space="preserve"> </w:t>
+      </w:r>
+    </w:p>
+    <w:p>
+      <w:pPr>
+        <w:pStyle w:val="Heading3"/>
+      </w:pPr>
+      <w:bookmarkStart w:id="7" w:name="_Hlk7371104"/>
+      <w:bookmarkStart w:id="8" w:name="_Toc7375318"/>
+      <w:r>
+        <w:t>Graphical Output from Python – Sepal Length Vs Sepal Width</w:t>
+      </w:r>
+      <w:bookmarkEnd w:id="8"/>
+    </w:p>
+    <w:bookmarkEnd w:id="7"/>
+    <w:p>
+      <w:r>
+        <w:t xml:space="preserve">What would make sense to the audience would be a graphical display of the 3 different species plotting Sepal Length against Sepal Width. The figure below shows the results of this. Point to note is that the max, min and mean values are represented by the red dashed lines, blue dotted lines and the magenta dash dotted lines respectively. </w:t>
       </w:r>
     </w:p>
     <w:p>
       <w:pPr>
         <w:keepNext/>
-        <w:jc w:val="center"/>
       </w:pPr>
       <w:r>
         <w:rPr>
           <w:noProof/>
         </w:rPr>
-        <w:lastRenderedPageBreak/>
         <w:drawing>
-          <wp:inline distT="0" distB="0" distL="0" distR="0" wp14:anchorId="7DE4B6DB" wp14:editId="4A47DA42">
-            <wp:extent cx="3867150" cy="2352675"/>
-            <wp:effectExtent l="0" t="0" r="0" b="9525"/>
-            <wp:docPr id="12" name="Picture 12"/>
+          <wp:inline distT="0" distB="0" distL="0" distR="0" wp14:anchorId="69141275" wp14:editId="597B56FF">
+            <wp:extent cx="5731510" cy="3124200"/>
+            <wp:effectExtent l="0" t="0" r="2540" b="0"/>
+            <wp:docPr id="2" name="Picture 2"/>
             <wp:cNvGraphicFramePr>
               <a:graphicFrameLocks xmlns:a="http://schemas.openxmlformats.org/drawingml/2006/main" noChangeAspect="1"/>
             </wp:cNvGraphicFramePr>
@@ -4514,7 +5256,7 @@
                   <pic:spPr>
                     <a:xfrm>
                       <a:off x="0" y="0"/>
-                      <a:ext cx="3867150" cy="2352675"/>
+                      <a:ext cx="5731510" cy="3124200"/>
                     </a:xfrm>
                     <a:prstGeom prst="rect">
                       <a:avLst/>
@@ -4530,7 +5272,6 @@
     <w:p>
       <w:pPr>
         <w:pStyle w:val="Caption"/>
-        <w:jc w:val="center"/>
       </w:pPr>
       <w:r>
         <w:t xml:space="preserve">Figure </w:t>
@@ -4540,55 +5281,50 @@
           <w:rPr>
             <w:noProof/>
           </w:rPr>
-          <w:t>8</w:t>
+          <w:t>7</w:t>
         </w:r>
       </w:fldSimple>
       <w:r>
-        <w:t>. Max, Mean and Min values of each parameter of each species in text form</w:t>
-      </w:r>
-    </w:p>
-    <w:p>
-      <w:r>
-        <w:t>What would be more interesting at this stage would be to plot all the sepal lengths and sepal widths</w:t>
-      </w:r>
-      <w:r>
-        <w:t xml:space="preserve"> on one plot</w:t>
-      </w:r>
-      <w:r>
-        <w:t xml:space="preserve">, as this may give us more of an understanding or insight </w:t>
-      </w:r>
-      <w:r>
-        <w:t>into</w:t>
-      </w:r>
-      <w:r>
-        <w:t xml:space="preserve"> the relative differences or subtleties between the 3 varieties. </w:t>
-      </w:r>
-    </w:p>
-    <w:p>
-      <w:r>
-        <w:t xml:space="preserve">The Python Script requires the user to progress to display the accumulation of the 3 plots with the result shown in Figure </w:t>
-      </w:r>
-      <w:r>
-        <w:t>9</w:t>
-      </w:r>
-      <w:r>
-        <w:t>.</w:t>
-      </w:r>
-    </w:p>
-    <w:p/>
+        <w:t>. Initial P</w:t>
+      </w:r>
+      <w:r>
+        <w:t>l</w:t>
+      </w:r>
+      <w:r>
+        <w:t>ots showing Sepal length versus width of the 3 varieties of Iris</w:t>
+      </w:r>
+    </w:p>
+    <w:p>
+      <w:r>
+        <w:t xml:space="preserve">For ease of reading I have used a scatter plot with the grid shown. The scattering of the data does not show us </w:t>
+      </w:r>
+      <w:r>
+        <w:t>anything, as</w:t>
+      </w:r>
+      <w:r>
+        <w:t xml:space="preserve"> they all appear relatively random. We can also see that the x and y axis are somewhat interesting as the Sepal Length of the Iris Setosa variety has a much shorter length than its other relations. </w:t>
+      </w:r>
+    </w:p>
+    <w:p>
+      <w:r>
+        <w:t>Additionally, the python script outputs the max, mean and min of each of the gathered data points in case there are any among us that prefer to read these values in text form rather than from a graph. It certainly makes things easier when data is presented in both ways.</w:t>
+      </w:r>
+    </w:p>
     <w:p>
       <w:pPr>
         <w:keepNext/>
+        <w:jc w:val="center"/>
       </w:pPr>
       <w:r>
         <w:rPr>
           <w:noProof/>
         </w:rPr>
+        <w:lastRenderedPageBreak/>
         <w:drawing>
-          <wp:inline distT="0" distB="0" distL="0" distR="0" wp14:anchorId="2B32CF8A" wp14:editId="5FACE31B">
-            <wp:extent cx="5731510" cy="3117215"/>
-            <wp:effectExtent l="0" t="0" r="2540" b="6985"/>
-            <wp:docPr id="3" name="Picture 3"/>
+          <wp:inline distT="0" distB="0" distL="0" distR="0" wp14:anchorId="7DE4B6DB" wp14:editId="4A47DA42">
+            <wp:extent cx="3867150" cy="2352675"/>
+            <wp:effectExtent l="0" t="0" r="0" b="9525"/>
+            <wp:docPr id="12" name="Picture 12"/>
             <wp:cNvGraphicFramePr>
               <a:graphicFrameLocks xmlns:a="http://schemas.openxmlformats.org/drawingml/2006/main" noChangeAspect="1"/>
             </wp:cNvGraphicFramePr>
@@ -4608,7 +5344,7 @@
                   <pic:spPr>
                     <a:xfrm>
                       <a:off x="0" y="0"/>
-                      <a:ext cx="5731510" cy="3117215"/>
+                      <a:ext cx="3867150" cy="2352675"/>
                     </a:xfrm>
                     <a:prstGeom prst="rect">
                       <a:avLst/>
@@ -4624,6 +5360,7 @@
     <w:p>
       <w:pPr>
         <w:pStyle w:val="Caption"/>
+        <w:jc w:val="center"/>
       </w:pPr>
       <w:r>
         <w:t xml:space="preserve">Figure </w:t>
@@ -4633,61 +5370,42 @@
           <w:rPr>
             <w:noProof/>
           </w:rPr>
-          <w:t>9</w:t>
+          <w:t>8</w:t>
         </w:r>
       </w:fldSimple>
       <w:r>
-        <w:t>. Plot showing Sepal length Vs Sepal width of all 3 varieties of Iris</w:t>
-      </w:r>
-    </w:p>
-    <w:p>
-      <w:r>
-        <w:t xml:space="preserve">Does this plot relay more of the differences of the variety of the 3 X Iris flowers Sepals than the individual plots in Figure </w:t>
-      </w:r>
-      <w:r>
-        <w:t>7</w:t>
-      </w:r>
-      <w:r>
-        <w:t xml:space="preserve">? Most definitely, yes! From this plot we can see the red triangle markers, showing the Iris Setosa variety, are very well positioned away from the Iris Virginica and Versicolor varieties. Can this simple plot leave us in the knowledge that of the 3 varieties measured, they are indeed very different from one another? I do not believe so as we have only specifically looked at </w:t>
-      </w:r>
-      <w:r>
-        <w:lastRenderedPageBreak/>
-        <w:t xml:space="preserve">the Sepal Width and Length of the 3 varieties. We also have the Petal Width and length to analyse. </w:t>
-      </w:r>
-      <w:proofErr w:type="gramStart"/>
-      <w:r>
-        <w:t>So</w:t>
-      </w:r>
-      <w:proofErr w:type="gramEnd"/>
-      <w:r>
-        <w:t xml:space="preserve"> we need to take a look into this data next.</w:t>
-      </w:r>
-    </w:p>
-    <w:p>
-      <w:pPr>
-        <w:pStyle w:val="Heading3"/>
-      </w:pPr>
-      <w:r>
-        <w:t>Graphical Output from Python – Petal Length Vs Petal Width</w:t>
-      </w:r>
-    </w:p>
-    <w:p>
-      <w:r>
-        <w:t xml:space="preserve">Again, figure </w:t>
-      </w:r>
-      <w:r>
-        <w:t>10</w:t>
-      </w:r>
-      <w:r>
-        <w:t xml:space="preserve"> shows </w:t>
-      </w:r>
-      <w:r>
-        <w:t>t</w:t>
-      </w:r>
-      <w:r>
-        <w:t>he individual plots of the 3 varieties of Petal length versus width:</w:t>
-      </w:r>
-    </w:p>
+        <w:t>. Max, Mean and Min values of each parameter of each species in text form</w:t>
+      </w:r>
+    </w:p>
+    <w:p>
+      <w:r>
+        <w:t>What would be more interesting at this stage would be to plot all the sepal lengths and sepal widths</w:t>
+      </w:r>
+      <w:r>
+        <w:t xml:space="preserve"> on one plot</w:t>
+      </w:r>
+      <w:r>
+        <w:t xml:space="preserve">, as this may give us more of an understanding or insight </w:t>
+      </w:r>
+      <w:r>
+        <w:t>into</w:t>
+      </w:r>
+      <w:r>
+        <w:t xml:space="preserve"> the relative differences or subtleties between the 3 varieties. </w:t>
+      </w:r>
+    </w:p>
+    <w:p>
+      <w:r>
+        <w:t xml:space="preserve">The Python Script requires the user to progress to display the accumulation of the 3 plots with the result shown in Figure </w:t>
+      </w:r>
+      <w:r>
+        <w:t>9</w:t>
+      </w:r>
+      <w:r>
+        <w:t>.</w:t>
+      </w:r>
+    </w:p>
+    <w:p/>
     <w:p>
       <w:pPr>
         <w:keepNext/>
@@ -4697,10 +5415,10 @@
           <w:noProof/>
         </w:rPr>
         <w:drawing>
-          <wp:inline distT="0" distB="0" distL="0" distR="0" wp14:anchorId="156AC267" wp14:editId="2EBA85F0">
+          <wp:inline distT="0" distB="0" distL="0" distR="0" wp14:anchorId="2B32CF8A" wp14:editId="5FACE31B">
             <wp:extent cx="5731510" cy="3117215"/>
             <wp:effectExtent l="0" t="0" r="2540" b="6985"/>
-            <wp:docPr id="9" name="Picture 9"/>
+            <wp:docPr id="3" name="Picture 3"/>
             <wp:cNvGraphicFramePr>
               <a:graphicFrameLocks xmlns:a="http://schemas.openxmlformats.org/drawingml/2006/main" noChangeAspect="1"/>
             </wp:cNvGraphicFramePr>
@@ -4745,67 +5463,61 @@
           <w:rPr>
             <w:noProof/>
           </w:rPr>
-          <w:t>10</w:t>
+          <w:t>9</w:t>
         </w:r>
       </w:fldSimple>
       <w:r>
-        <w:t xml:space="preserve"> </w:t>
-      </w:r>
-      <w:r>
-        <w:t>Petal Length versus petal width of all 3 varieties individually plotted</w:t>
-      </w:r>
-    </w:p>
-    <w:p>
-      <w:r>
-        <w:t xml:space="preserve">What does the 3 X scatter plots show us? First glance very little. It is only after we may spot the span or indeed the range of the axes can we </w:t>
+        <w:t>. Plot showing Sepal length Vs Sepal width of all 3 varieties of Iris</w:t>
+      </w:r>
+    </w:p>
+    <w:p>
+      <w:r>
+        <w:t xml:space="preserve">Does this plot relay more of the differences of the variety of the 3 X Iris flowers Sepals than the individual plots in Figure </w:t>
+      </w:r>
+      <w:r>
+        <w:t>7</w:t>
+      </w:r>
+      <w:r>
+        <w:t xml:space="preserve">? Most definitely, yes! From this plot we can see the red triangle markers, showing the Iris Setosa variety, are very well positioned away from the Iris Virginica and Versicolor varieties. Can this simple plot leave us in the knowledge that of the 3 varieties measured, they are indeed very different from one another? I do not believe so as we have only specifically looked at </w:t>
+      </w:r>
+      <w:r>
+        <w:lastRenderedPageBreak/>
+        <w:t xml:space="preserve">the Sepal Width and Length of the 3 varieties. We also have the Petal Width and length to analyse. </w:t>
       </w:r>
       <w:proofErr w:type="gramStart"/>
       <w:r>
-        <w:t>actually decipher</w:t>
+        <w:t>So</w:t>
       </w:r>
       <w:proofErr w:type="gramEnd"/>
       <w:r>
-        <w:t xml:space="preserve"> that there are indeed dramatic differences between </w:t>
-      </w:r>
-      <w:r>
-        <w:t>the</w:t>
-      </w:r>
-      <w:r>
-        <w:t xml:space="preserve"> 3 varieties. Take a close look at petal length of Iris Setosa -&gt; 1 cm to approx. 1.9cm is the range</w:t>
-      </w:r>
-      <w:r>
-        <w:t>,</w:t>
-      </w:r>
-      <w:r>
-        <w:t xml:space="preserve"> </w:t>
-      </w:r>
-      <w:proofErr w:type="spellStart"/>
-      <w:proofErr w:type="gramStart"/>
-      <w:r>
-        <w:t>where as</w:t>
-      </w:r>
-      <w:proofErr w:type="spellEnd"/>
-      <w:proofErr w:type="gramEnd"/>
-      <w:r>
-        <w:t xml:space="preserve"> the other two varieties are far in excess of 3cm and increase to a maximum of 7cm. These individual plots are perfectly fine in order to get an individual insight to each of the varieties, but from a data analytics point of view, combining the plots onto one larger plot would make a lot more sense. </w:t>
-      </w:r>
-    </w:p>
-    <w:p/>
-    <w:p>
-      <w:r>
-        <w:t xml:space="preserve">Figure </w:t>
-      </w:r>
-      <w:r>
-        <w:t>11</w:t>
-      </w:r>
-      <w:r>
-        <w:t xml:space="preserve"> is the plot of the 3 plots in figure </w:t>
+        <w:t xml:space="preserve"> we need to take a look into this data next.</w:t>
+      </w:r>
+    </w:p>
+    <w:p>
+      <w:pPr>
+        <w:pStyle w:val="Heading3"/>
+      </w:pPr>
+      <w:bookmarkStart w:id="9" w:name="_Toc7375319"/>
+      <w:r>
+        <w:t>Graphical Output from Python – Petal Length Vs Petal Width</w:t>
+      </w:r>
+      <w:bookmarkEnd w:id="9"/>
+    </w:p>
+    <w:p>
+      <w:r>
+        <w:t xml:space="preserve">Again, figure </w:t>
       </w:r>
       <w:r>
         <w:t>10</w:t>
       </w:r>
       <w:r>
-        <w:t xml:space="preserve"> combined. </w:t>
+        <w:t xml:space="preserve"> shows </w:t>
+      </w:r>
+      <w:r>
+        <w:t>t</w:t>
+      </w:r>
+      <w:r>
+        <w:t>he individual plots of the 3 varieties of Petal length versus width:</w:t>
       </w:r>
     </w:p>
     <w:p>
@@ -4816,12 +5528,11 @@
         <w:rPr>
           <w:noProof/>
         </w:rPr>
-        <w:lastRenderedPageBreak/>
         <w:drawing>
-          <wp:inline distT="0" distB="0" distL="0" distR="0" wp14:anchorId="3723C584" wp14:editId="485CC1F9">
+          <wp:inline distT="0" distB="0" distL="0" distR="0" wp14:anchorId="156AC267" wp14:editId="2EBA85F0">
             <wp:extent cx="5731510" cy="3117215"/>
             <wp:effectExtent l="0" t="0" r="2540" b="6985"/>
-            <wp:docPr id="10" name="Picture 10"/>
+            <wp:docPr id="9" name="Picture 9"/>
             <wp:cNvGraphicFramePr>
               <a:graphicFrameLocks xmlns:a="http://schemas.openxmlformats.org/drawingml/2006/main" noChangeAspect="1"/>
             </wp:cNvGraphicFramePr>
@@ -4866,87 +5577,69 @@
           <w:rPr>
             <w:noProof/>
           </w:rPr>
-          <w:t>11</w:t>
+          <w:t>10</w:t>
         </w:r>
       </w:fldSimple>
       <w:r>
-        <w:t xml:space="preserve"> Combined plot of the petal width </w:t>
-      </w:r>
-      <w:r>
-        <w:t xml:space="preserve">versus length </w:t>
-      </w:r>
-      <w:r>
-        <w:t>of all 3 varieties</w:t>
-      </w:r>
-    </w:p>
-    <w:p>
-      <w:r>
-        <w:t xml:space="preserve">As we can see, Iris Setosa stands very much apart from the other 2 species. </w:t>
-      </w:r>
-      <w:r>
-        <w:t xml:space="preserve">In </w:t>
+        <w:t xml:space="preserve"> </w:t>
+      </w:r>
+      <w:r>
+        <w:t>Petal Length versus petal width of all 3 varieties individually plotted</w:t>
+      </w:r>
+    </w:p>
+    <w:p>
+      <w:r>
+        <w:t xml:space="preserve">What does the 3 X scatter plots show us? First glance very little. It is only after we may spot the span or indeed the range of the axes can we </w:t>
       </w:r>
       <w:proofErr w:type="gramStart"/>
       <w:r>
-        <w:t>fact</w:t>
+        <w:t>actually decipher</w:t>
       </w:r>
       <w:proofErr w:type="gramEnd"/>
       <w:r>
-        <w:t xml:space="preserve"> the other 2 species look to </w:t>
-      </w:r>
-      <w:r>
-        <w:t>be a lot more scattered than the small scatter radius of the Setosa variety</w:t>
-      </w:r>
-      <w:r>
-        <w:t xml:space="preserve">. The blue </w:t>
-      </w:r>
-      <w:r>
-        <w:t>Plus (+)</w:t>
-      </w:r>
-      <w:r>
-        <w:t xml:space="preserve"> (Iris Versicolor) shows a scatter that is somewhat contained within a specific area (X – 2.2cm, y – 0.8cm), the green s</w:t>
-      </w:r>
-      <w:r>
-        <w:t>tars (*)</w:t>
-      </w:r>
-      <w:r>
-        <w:t xml:space="preserve"> (Iris Virginica) shows a  span a little more broad (x – 2.4cm, y – 1.2cm). Comparing to the very contained data of the Iris Setosa, (x – 0.9cm, y – 0.5cm), we can see that for the same number of Iris </w:t>
-      </w:r>
-      <w:r>
-        <w:t xml:space="preserve">flowers of the 3 species, the overhang from a vase would be quite small of the Iris Setosa compared to the Iris Versicolor and Iris Virginica. </w:t>
-      </w:r>
-    </w:p>
-    <w:p>
-      <w:r>
-        <w:t>A good comparison would be to check all the values gathered in relation to each of the 3 species to see if anything corelates or to see what we can derive from the plots</w:t>
-      </w:r>
-      <w:r>
-        <w:t xml:space="preserve">. </w:t>
-      </w:r>
-    </w:p>
-    <w:p>
-      <w:pPr>
-        <w:pStyle w:val="Heading3"/>
-      </w:pPr>
-      <w:r>
-        <w:t xml:space="preserve">Graphical Output from Python – All Data Points </w:t>
-      </w:r>
-    </w:p>
-    <w:p>
-      <w:r>
-        <w:t xml:space="preserve">From analysing the data of the Iris Data Set </w:t>
-      </w:r>
+        <w:t xml:space="preserve"> that there are indeed dramatic differences between </w:t>
+      </w:r>
+      <w:r>
+        <w:t>the</w:t>
+      </w:r>
+      <w:r>
+        <w:t xml:space="preserve"> 3 varieties. Take a close look at petal length of Iris Setosa -&gt; 1 cm to approx. 1.9cm is the range</w:t>
+      </w:r>
+      <w:r>
+        <w:t>,</w:t>
+      </w:r>
+      <w:r>
+        <w:t xml:space="preserve"> </w:t>
+      </w:r>
+      <w:proofErr w:type="spellStart"/>
       <w:proofErr w:type="gramStart"/>
       <w:r>
-        <w:t>and also</w:t>
-      </w:r>
+        <w:t>where as</w:t>
+      </w:r>
+      <w:proofErr w:type="spellEnd"/>
       <w:proofErr w:type="gramEnd"/>
       <w:r>
-        <w:t xml:space="preserve"> from reviewing others attempts at analysing the data set, it has become apparent that we need to look at all the data contained in it. Figure 12 is a plot of the Sepal Width, Sepal Length, Petal Width and Petal Length of the 3 varieties plotted against the 4 parameters of the remaining species. </w:t>
+        <w:t xml:space="preserve"> the other two varieties are far in excess of 3cm and increase to a maximum of 7cm. These individual plots are perfectly fine in order to get an individual insight to each of the varieties, but from a data analytics point of view, combining the plots onto one larger plot would make a lot more sense. </w:t>
       </w:r>
     </w:p>
     <w:p/>
-    <w:p/>
+    <w:p>
+      <w:r>
+        <w:t xml:space="preserve">Figure </w:t>
+      </w:r>
+      <w:r>
+        <w:t>11</w:t>
+      </w:r>
+      <w:r>
+        <w:t xml:space="preserve"> is the plot of the 3 plots in figure </w:t>
+      </w:r>
+      <w:r>
+        <w:t>10</w:t>
+      </w:r>
+      <w:r>
+        <w:t xml:space="preserve"> combined. </w:t>
+      </w:r>
+    </w:p>
     <w:p>
       <w:pPr>
         <w:keepNext/>
@@ -4957,10 +5650,10 @@
         </w:rPr>
         <w:lastRenderedPageBreak/>
         <w:drawing>
-          <wp:inline distT="0" distB="0" distL="0" distR="0" wp14:anchorId="74436E4C" wp14:editId="677032AE">
-            <wp:extent cx="5731510" cy="3116580"/>
-            <wp:effectExtent l="0" t="0" r="2540" b="7620"/>
-            <wp:docPr id="11" name="Picture 11"/>
+          <wp:inline distT="0" distB="0" distL="0" distR="0" wp14:anchorId="3723C584" wp14:editId="485CC1F9">
+            <wp:extent cx="5731510" cy="3117215"/>
+            <wp:effectExtent l="0" t="0" r="2540" b="6985"/>
+            <wp:docPr id="10" name="Picture 10"/>
             <wp:cNvGraphicFramePr>
               <a:graphicFrameLocks xmlns:a="http://schemas.openxmlformats.org/drawingml/2006/main" noChangeAspect="1"/>
             </wp:cNvGraphicFramePr>
@@ -4980,6 +5673,150 @@
                   <pic:spPr>
                     <a:xfrm>
                       <a:off x="0" y="0"/>
+                      <a:ext cx="5731510" cy="3117215"/>
+                    </a:xfrm>
+                    <a:prstGeom prst="rect">
+                      <a:avLst/>
+                    </a:prstGeom>
+                  </pic:spPr>
+                </pic:pic>
+              </a:graphicData>
+            </a:graphic>
+          </wp:inline>
+        </w:drawing>
+      </w:r>
+    </w:p>
+    <w:p>
+      <w:pPr>
+        <w:pStyle w:val="Caption"/>
+      </w:pPr>
+      <w:r>
+        <w:t xml:space="preserve">Figure </w:t>
+      </w:r>
+      <w:fldSimple w:instr=" SEQ Figure \* ARABIC ">
+        <w:r>
+          <w:rPr>
+            <w:noProof/>
+          </w:rPr>
+          <w:t>11</w:t>
+        </w:r>
+      </w:fldSimple>
+      <w:r>
+        <w:t xml:space="preserve"> Combined plot of the petal width </w:t>
+      </w:r>
+      <w:r>
+        <w:t xml:space="preserve">versus length </w:t>
+      </w:r>
+      <w:r>
+        <w:t>of all 3 varieties</w:t>
+      </w:r>
+    </w:p>
+    <w:p>
+      <w:r>
+        <w:t xml:space="preserve">As we can see, Iris Setosa stands very much apart from the other 2 species. </w:t>
+      </w:r>
+      <w:r>
+        <w:t xml:space="preserve">In </w:t>
+      </w:r>
+      <w:proofErr w:type="gramStart"/>
+      <w:r>
+        <w:t>fact</w:t>
+      </w:r>
+      <w:proofErr w:type="gramEnd"/>
+      <w:r>
+        <w:t xml:space="preserve"> the other 2 species look to </w:t>
+      </w:r>
+      <w:r>
+        <w:t>be a lot more scattered than the small scatter radius of the Setosa variety</w:t>
+      </w:r>
+      <w:r>
+        <w:t xml:space="preserve">. The blue </w:t>
+      </w:r>
+      <w:r>
+        <w:t>Plus (+)</w:t>
+      </w:r>
+      <w:r>
+        <w:t xml:space="preserve"> (Iris Versicolor) shows a scatter that is somewhat contained within a specific area (X – 2.2cm, y – 0.8cm), the green s</w:t>
+      </w:r>
+      <w:r>
+        <w:t>tars (*)</w:t>
+      </w:r>
+      <w:r>
+        <w:t xml:space="preserve"> (Iris Virginica) shows a  span a little more broad (x – 2.4cm, y – 1.2cm). Comparing to the very contained data of the Iris Setosa, (x – 0.9cm, y – 0.5cm), we can see that for the same number of Iris </w:t>
+      </w:r>
+      <w:r>
+        <w:t xml:space="preserve">flowers of the 3 species, the overhang from a vase would be quite small of the Iris Setosa compared to the Iris Versicolor and Iris Virginica. </w:t>
+      </w:r>
+    </w:p>
+    <w:p>
+      <w:r>
+        <w:t>A good comparison would be to check all the values gathered in relation to each of the 3 species to see if anything corelates or to see what we can derive from the plots</w:t>
+      </w:r>
+      <w:r>
+        <w:t xml:space="preserve">. </w:t>
+      </w:r>
+    </w:p>
+    <w:p>
+      <w:pPr>
+        <w:pStyle w:val="Heading3"/>
+      </w:pPr>
+      <w:bookmarkStart w:id="10" w:name="_Toc7375320"/>
+      <w:r>
+        <w:t>Graphical Output from Python – All Data Points</w:t>
+      </w:r>
+      <w:bookmarkEnd w:id="10"/>
+      <w:r>
+        <w:t xml:space="preserve"> </w:t>
+      </w:r>
+    </w:p>
+    <w:p>
+      <w:r>
+        <w:t xml:space="preserve">From analysing the data of the Iris Data Set </w:t>
+      </w:r>
+      <w:proofErr w:type="gramStart"/>
+      <w:r>
+        <w:t>and also</w:t>
+      </w:r>
+      <w:proofErr w:type="gramEnd"/>
+      <w:r>
+        <w:t xml:space="preserve"> from reviewing others attempts at analysing the data set, it has become apparent that we need to look at all the data contained in it. Figure 12 is a plot of the Sepal Width, Sepal Length, Petal Width and Petal Length of the 3 varieties plotted against the 4 parameters of the remaining species. </w:t>
+      </w:r>
+    </w:p>
+    <w:p/>
+    <w:p/>
+    <w:p>
+      <w:pPr>
+        <w:keepNext/>
+      </w:pPr>
+      <w:r>
+        <w:rPr>
+          <w:noProof/>
+        </w:rPr>
+        <w:lastRenderedPageBreak/>
+        <w:drawing>
+          <wp:inline distT="0" distB="0" distL="0" distR="0" wp14:anchorId="74436E4C" wp14:editId="677032AE">
+            <wp:extent cx="5731510" cy="3116580"/>
+            <wp:effectExtent l="0" t="0" r="2540" b="7620"/>
+            <wp:docPr id="11" name="Picture 11"/>
+            <wp:cNvGraphicFramePr>
+              <a:graphicFrameLocks xmlns:a="http://schemas.openxmlformats.org/drawingml/2006/main" noChangeAspect="1"/>
+            </wp:cNvGraphicFramePr>
+            <a:graphic xmlns:a="http://schemas.openxmlformats.org/drawingml/2006/main">
+              <a:graphicData uri="http://schemas.openxmlformats.org/drawingml/2006/picture">
+                <pic:pic xmlns:pic="http://schemas.openxmlformats.org/drawingml/2006/picture">
+                  <pic:nvPicPr>
+                    <pic:cNvPr id="1" name=""/>
+                    <pic:cNvPicPr/>
+                  </pic:nvPicPr>
+                  <pic:blipFill>
+                    <a:blip r:embed="rId21"/>
+                    <a:stretch>
+                      <a:fillRect/>
+                    </a:stretch>
+                  </pic:blipFill>
+                  <pic:spPr>
+                    <a:xfrm>
+                      <a:off x="0" y="0"/>
                       <a:ext cx="5731510" cy="3116580"/>
                     </a:xfrm>
                     <a:prstGeom prst="rect">
@@ -5016,9 +5853,14 @@
       <w:pPr>
         <w:pStyle w:val="Heading2"/>
       </w:pPr>
+      <w:bookmarkStart w:id="11" w:name="_Toc7375321"/>
+      <w:r>
+        <w:t xml:space="preserve">Conclusion: </w:t>
+      </w:r>
       <w:r>
         <w:t>What does this analysis tell us about the Data Set?</w:t>
       </w:r>
+      <w:bookmarkEnd w:id="11"/>
     </w:p>
     <w:p>
       <w:r>
@@ -5044,14 +5886,39 @@
       </w:r>
     </w:p>
     <w:p/>
+    <w:p>
+      <w:r>
+        <w:t>Of course</w:t>
+      </w:r>
+      <w:r>
+        <w:t>,</w:t>
+      </w:r>
+      <w:r>
+        <w:t xml:space="preserve"> if we were to try and develop a machine model to decipher the differences between the Iris Versicolor and Iris Virginica species, then this would be a little more taxing and may not be as </w:t>
+      </w:r>
+      <w:r>
+        <w:t>accurate.</w:t>
+      </w:r>
+    </w:p>
     <w:p/>
-    <w:p/>
-    <w:p>
-      <w:r>
-        <w:t>What have others done to analyse the data set:</w:t>
-      </w:r>
+    <w:p>
+      <w:r>
+        <w:br w:type="page"/>
+      </w:r>
+    </w:p>
+    <w:p>
+      <w:pPr>
+        <w:pStyle w:val="Heading1"/>
+      </w:pPr>
+      <w:bookmarkStart w:id="12" w:name="_Toc7375322"/>
+      <w:r>
+        <w:lastRenderedPageBreak/>
+        <w:t>References:</w:t>
+      </w:r>
+      <w:bookmarkEnd w:id="12"/>
     </w:p>
     <w:sectPr>
+      <w:footerReference w:type="default" r:id="rId22"/>
       <w:pgSz w:w="11906" w:h="16838"/>
       <w:pgMar w:top="1440" w:right="1440" w:bottom="1440" w:left="1440" w:header="708" w:footer="708" w:gutter="0"/>
       <w:pgNumType w:start="0"/>
@@ -5089,6 +5956,9 @@
     <w:p>
       <w:pPr>
         <w:pStyle w:val="EndnoteText"/>
+        <w:rPr>
+          <w:rFonts w:cstheme="minorHAnsi"/>
+        </w:rPr>
       </w:pPr>
       <w:r>
         <w:rPr>
@@ -5113,42 +5983,34 @@
       <w:r>
         <w:rPr>
           <w:rStyle w:val="HTMLCite"/>
-          <w:rFonts w:ascii="Arial" w:hAnsi="Arial" w:cs="Arial"/>
+          <w:rFonts w:cstheme="minorHAnsi"/>
           <w:color w:val="222222"/>
-          <w:sz w:val="19"/>
-          <w:szCs w:val="19"/>
         </w:rPr>
         <w:fldChar w:fldCharType="begin"/>
       </w:r>
       <w:r>
         <w:rPr>
           <w:rStyle w:val="HTMLCite"/>
-          <w:rFonts w:ascii="Arial" w:hAnsi="Arial" w:cs="Arial"/>
+          <w:rFonts w:cstheme="minorHAnsi"/>
           <w:color w:val="222222"/>
-          <w:sz w:val="19"/>
-          <w:szCs w:val="19"/>
         </w:rPr>
         <w:instrText xml:space="preserve"> HYPERLINK "https://en.wikipedia.org/wiki/Anders_Hald" \o "Anders Hald" </w:instrText>
       </w:r>
       <w:r>
         <w:rPr>
           <w:rStyle w:val="HTMLCite"/>
-          <w:rFonts w:ascii="Arial" w:hAnsi="Arial" w:cs="Arial"/>
+          <w:rFonts w:cstheme="minorHAnsi"/>
           <w:color w:val="222222"/>
-          <w:sz w:val="19"/>
-          <w:szCs w:val="19"/>
         </w:rPr>
         <w:fldChar w:fldCharType="separate"/>
       </w:r>
       <w:r>
         <w:rPr>
           <w:rStyle w:val="Hyperlink"/>
-          <w:rFonts w:ascii="Arial" w:hAnsi="Arial" w:cs="Arial"/>
+          <w:rFonts w:cstheme="minorHAnsi"/>
           <w:i/>
           <w:iCs/>
           <w:color w:val="0B0080"/>
-          <w:sz w:val="19"/>
-          <w:szCs w:val="19"/>
         </w:rPr>
         <w:t>Hald</w:t>
       </w:r>
@@ -5156,32 +6018,26 @@
       <w:r>
         <w:rPr>
           <w:rStyle w:val="Hyperlink"/>
-          <w:rFonts w:ascii="Arial" w:hAnsi="Arial" w:cs="Arial"/>
+          <w:rFonts w:cstheme="minorHAnsi"/>
           <w:i/>
           <w:iCs/>
           <w:color w:val="0B0080"/>
-          <w:sz w:val="19"/>
-          <w:szCs w:val="19"/>
         </w:rPr>
         <w:t>, Anders</w:t>
       </w:r>
       <w:r>
         <w:rPr>
           <w:rStyle w:val="HTMLCite"/>
-          <w:rFonts w:ascii="Arial" w:hAnsi="Arial" w:cs="Arial"/>
+          <w:rFonts w:cstheme="minorHAnsi"/>
           <w:color w:val="222222"/>
-          <w:sz w:val="19"/>
-          <w:szCs w:val="19"/>
         </w:rPr>
         <w:fldChar w:fldCharType="end"/>
       </w:r>
       <w:r>
         <w:rPr>
           <w:rStyle w:val="HTMLCite"/>
-          <w:rFonts w:ascii="Arial" w:hAnsi="Arial" w:cs="Arial"/>
+          <w:rFonts w:cstheme="minorHAnsi"/>
           <w:color w:val="222222"/>
-          <w:sz w:val="19"/>
-          <w:szCs w:val="19"/>
         </w:rPr>
         <w:t> (1998). A History of Mathematical Statistics. New York: Wiley. </w:t>
       </w:r>
@@ -5189,12 +6045,10 @@
         <w:r>
           <w:rPr>
             <w:rStyle w:val="Hyperlink"/>
-            <w:rFonts w:ascii="Arial" w:hAnsi="Arial" w:cs="Arial"/>
+            <w:rFonts w:cstheme="minorHAnsi"/>
             <w:i/>
             <w:iCs/>
             <w:color w:val="0B0080"/>
-            <w:sz w:val="19"/>
-            <w:szCs w:val="19"/>
           </w:rPr>
           <w:t>ISBN</w:t>
         </w:r>
@@ -5202,10 +6056,8 @@
       <w:r>
         <w:rPr>
           <w:rStyle w:val="HTMLCite"/>
-          <w:rFonts w:ascii="Arial" w:hAnsi="Arial" w:cs="Arial"/>
+          <w:rFonts w:cstheme="minorHAnsi"/>
           <w:color w:val="222222"/>
-          <w:sz w:val="19"/>
-          <w:szCs w:val="19"/>
         </w:rPr>
         <w:t> </w:t>
       </w:r>
@@ -5213,12 +6065,10 @@
         <w:r>
           <w:rPr>
             <w:rStyle w:val="Hyperlink"/>
-            <w:rFonts w:ascii="Arial" w:hAnsi="Arial" w:cs="Arial"/>
+            <w:rFonts w:cstheme="minorHAnsi"/>
             <w:i/>
             <w:iCs/>
             <w:color w:val="0B0080"/>
-            <w:sz w:val="19"/>
-            <w:szCs w:val="19"/>
           </w:rPr>
           <w:t>978-0-471-17912-2</w:t>
         </w:r>
@@ -5226,10 +6076,8 @@
       <w:r>
         <w:rPr>
           <w:rStyle w:val="HTMLCite"/>
-          <w:rFonts w:ascii="Arial" w:hAnsi="Arial" w:cs="Arial"/>
+          <w:rFonts w:cstheme="minorHAnsi"/>
           <w:color w:val="222222"/>
-          <w:sz w:val="19"/>
-          <w:szCs w:val="19"/>
         </w:rPr>
         <w:t>.</w:t>
       </w:r>
@@ -5239,68 +6087,142 @@
     <w:p>
       <w:pPr>
         <w:pStyle w:val="EndnoteText"/>
+        <w:rPr>
+          <w:rFonts w:cstheme="minorHAnsi"/>
+        </w:rPr>
       </w:pPr>
       <w:r>
         <w:rPr>
           <w:rStyle w:val="EndnoteReference"/>
+          <w:rFonts w:cstheme="minorHAnsi"/>
         </w:rPr>
         <w:endnoteRef/>
       </w:r>
       <w:r>
+        <w:rPr>
+          <w:rFonts w:cstheme="minorHAnsi"/>
+        </w:rPr>
         <w:t xml:space="preserve"> </w:t>
+      </w:r>
+      <w:r>
+        <w:rPr>
+          <w:rFonts w:cstheme="minorHAnsi"/>
+        </w:rPr>
+        <w:t xml:space="preserve">Wikipedia, </w:t>
+      </w:r>
+      <w:r>
+        <w:rPr>
+          <w:rFonts w:cstheme="minorHAnsi"/>
+        </w:rPr>
+        <w:t xml:space="preserve">2019, viewed 20 April 2019, </w:t>
+      </w:r>
+      <w:r>
+        <w:rPr>
+          <w:rFonts w:cstheme="minorHAnsi"/>
+        </w:rPr>
+        <w:t>&lt;</w:t>
       </w:r>
       <w:hyperlink r:id="rId3" w:history="1">
         <w:r>
           <w:rPr>
             <w:rStyle w:val="Hyperlink"/>
+            <w:rFonts w:cstheme="minorHAnsi"/>
           </w:rPr>
           <w:t>https://en.wikipedia.org/wiki/Iris_flower_data_set</w:t>
         </w:r>
       </w:hyperlink>
+      <w:r>
+        <w:rPr>
+          <w:rFonts w:cstheme="minorHAnsi"/>
+        </w:rPr>
+        <w:t>&gt;</w:t>
+      </w:r>
     </w:p>
   </w:endnote>
   <w:endnote w:id="3">
     <w:p>
       <w:pPr>
         <w:pStyle w:val="EndnoteText"/>
+        <w:rPr>
+          <w:rFonts w:cstheme="minorHAnsi"/>
+        </w:rPr>
       </w:pPr>
       <w:r>
         <w:rPr>
           <w:rStyle w:val="EndnoteReference"/>
+          <w:rFonts w:cstheme="minorHAnsi"/>
         </w:rPr>
         <w:endnoteRef/>
       </w:r>
       <w:r>
+        <w:rPr>
+          <w:rFonts w:cstheme="minorHAnsi"/>
+        </w:rPr>
         <w:t xml:space="preserve"> </w:t>
+      </w:r>
+      <w:proofErr w:type="spellStart"/>
+      <w:r>
+        <w:rPr>
+          <w:rFonts w:cstheme="minorHAnsi"/>
+        </w:rPr>
+        <w:t>Diwash</w:t>
+      </w:r>
+      <w:proofErr w:type="spellEnd"/>
+      <w:r>
+        <w:rPr>
+          <w:rFonts w:cstheme="minorHAnsi"/>
+        </w:rPr>
+        <w:t xml:space="preserve"> Shrestha</w:t>
+      </w:r>
+      <w:r>
+        <w:rPr>
+          <w:rFonts w:cstheme="minorHAnsi"/>
+        </w:rPr>
+        <w:t>, 2017, Machine Learning On Iris, viewed 18 April 2019, &lt;</w:t>
       </w:r>
       <w:hyperlink r:id="rId4" w:history="1">
         <w:r>
           <w:rPr>
             <w:rStyle w:val="Hyperlink"/>
+            <w:rFonts w:cstheme="minorHAnsi"/>
           </w:rPr>
           <w:t>https://diwashrestha.com/2017/09/18/machine-learning-on-iris/</w:t>
         </w:r>
       </w:hyperlink>
+      <w:r>
+        <w:rPr>
+          <w:rFonts w:cstheme="minorHAnsi"/>
+        </w:rPr>
+        <w:t>&gt;</w:t>
+      </w:r>
     </w:p>
   </w:endnote>
   <w:endnote w:id="4">
     <w:p>
       <w:pPr>
         <w:pStyle w:val="EndnoteText"/>
+        <w:rPr>
+          <w:rFonts w:cstheme="minorHAnsi"/>
+        </w:rPr>
       </w:pPr>
       <w:r>
         <w:rPr>
           <w:rStyle w:val="EndnoteReference"/>
+          <w:rFonts w:cstheme="minorHAnsi"/>
         </w:rPr>
         <w:endnoteRef/>
       </w:r>
       <w:r>
+        <w:rPr>
+          <w:rFonts w:cstheme="minorHAnsi"/>
+        </w:rPr>
         <w:t xml:space="preserve"> </w:t>
       </w:r>
       <w:hyperlink r:id="rId5" w:history="1">
         <w:r>
           <w:rPr>
             <w:rStyle w:val="Hyperlink"/>
+            <w:rFonts w:cstheme="minorHAnsi"/>
           </w:rPr>
           <w:t>https://diwashrestha.com/about_me/</w:t>
         </w:r>
@@ -5309,6 +6231,9 @@
     <w:p>
       <w:pPr>
         <w:pStyle w:val="EndnoteText"/>
+        <w:rPr>
+          <w:rFonts w:cstheme="minorHAnsi"/>
+        </w:rPr>
       </w:pPr>
     </w:p>
   </w:endnote>
@@ -5316,20 +6241,28 @@
     <w:p>
       <w:pPr>
         <w:pStyle w:val="EndnoteText"/>
+        <w:rPr>
+          <w:rFonts w:cstheme="minorHAnsi"/>
+        </w:rPr>
       </w:pPr>
       <w:r>
         <w:rPr>
           <w:rStyle w:val="EndnoteReference"/>
+          <w:rFonts w:cstheme="minorHAnsi"/>
         </w:rPr>
         <w:endnoteRef/>
       </w:r>
       <w:r>
+        <w:rPr>
+          <w:rFonts w:cstheme="minorHAnsi"/>
+        </w:rPr>
         <w:t xml:space="preserve"> </w:t>
       </w:r>
       <w:hyperlink r:id="rId6" w:history="1">
         <w:r>
           <w:rPr>
             <w:rStyle w:val="Hyperlink"/>
+            <w:rFonts w:cstheme="minorHAnsi"/>
           </w:rPr>
           <w:t>https://medium.com/machine-learning-101/chapter-2-svm-support-vector-machine-theory-f0812effc72</w:t>
         </w:r>
@@ -5340,27 +6273,432 @@
     <w:p>
       <w:pPr>
         <w:pStyle w:val="EndnoteText"/>
+        <w:rPr>
+          <w:rFonts w:cstheme="minorHAnsi"/>
+        </w:rPr>
       </w:pPr>
       <w:r>
         <w:rPr>
           <w:rStyle w:val="EndnoteReference"/>
+          <w:rFonts w:cstheme="minorHAnsi"/>
         </w:rPr>
         <w:endnoteRef/>
       </w:r>
       <w:r>
+        <w:rPr>
+          <w:rFonts w:cstheme="minorHAnsi"/>
+        </w:rPr>
         <w:t xml:space="preserve"> </w:t>
       </w:r>
       <w:hyperlink r:id="rId7" w:history="1">
         <w:r>
           <w:rPr>
             <w:rStyle w:val="Hyperlink"/>
+            <w:rFonts w:cstheme="minorHAnsi"/>
           </w:rPr>
           <w:t>https://stats.stackexchange.com/questions/304064/calculate-a-p-value-for-svm-plots-on-iris-dataset-2d-data</w:t>
         </w:r>
       </w:hyperlink>
     </w:p>
+    <w:p>
+      <w:pPr>
+        <w:pStyle w:val="EndnoteText"/>
+        <w:rPr>
+          <w:rFonts w:cstheme="minorHAnsi"/>
+        </w:rPr>
+      </w:pPr>
+    </w:p>
+    <w:p>
+      <w:pPr>
+        <w:pStyle w:val="EndnoteText"/>
+        <w:rPr>
+          <w:rFonts w:cstheme="minorHAnsi"/>
+        </w:rPr>
+      </w:pPr>
+      <w:r>
+        <w:rPr>
+          <w:rFonts w:cstheme="minorHAnsi"/>
+        </w:rPr>
+        <w:t xml:space="preserve">John D. </w:t>
+      </w:r>
+      <w:proofErr w:type="spellStart"/>
+      <w:r>
+        <w:rPr>
+          <w:rFonts w:cstheme="minorHAnsi"/>
+        </w:rPr>
+        <w:t>Hedengren</w:t>
+      </w:r>
+      <w:proofErr w:type="spellEnd"/>
+      <w:r>
+        <w:rPr>
+          <w:rFonts w:cstheme="minorHAnsi"/>
+        </w:rPr>
+        <w:t>, Programming for Engineers, 2018, Plotting with Matplotlib in Python, viewed 20 April 2019,&lt;</w:t>
+      </w:r>
+      <w:hyperlink r:id="rId8" w:history="1">
+        <w:r>
+          <w:rPr>
+            <w:rStyle w:val="Hyperlink"/>
+            <w:rFonts w:cstheme="minorHAnsi"/>
+          </w:rPr>
+          <w:t>https://apmonitor.com/che263/index.php/Main/PythonPlots</w:t>
+        </w:r>
+      </w:hyperlink>
+      <w:r>
+        <w:rPr>
+          <w:rFonts w:cstheme="minorHAnsi"/>
+        </w:rPr>
+        <w:t>&gt;</w:t>
+      </w:r>
+    </w:p>
+    <w:p>
+      <w:pPr>
+        <w:pStyle w:val="EndnoteText"/>
+        <w:rPr>
+          <w:rFonts w:cstheme="minorHAnsi"/>
+        </w:rPr>
+      </w:pPr>
+    </w:p>
+    <w:p>
+      <w:pPr>
+        <w:spacing w:after="0" w:line="240" w:lineRule="auto"/>
+        <w:outlineLvl w:val="0"/>
+        <w:rPr>
+          <w:rFonts w:cstheme="minorHAnsi"/>
+          <w:sz w:val="20"/>
+          <w:szCs w:val="20"/>
+        </w:rPr>
+      </w:pPr>
+      <w:r>
+        <w:rPr>
+          <w:rFonts w:cstheme="minorHAnsi"/>
+          <w:sz w:val="20"/>
+          <w:szCs w:val="20"/>
+        </w:rPr>
+        <w:t>Sarah Guido, Andreas C. Müller</w:t>
+      </w:r>
+      <w:r>
+        <w:rPr>
+          <w:rFonts w:cstheme="minorHAnsi"/>
+          <w:sz w:val="20"/>
+          <w:szCs w:val="20"/>
+        </w:rPr>
+        <w:t xml:space="preserve">, 2019, </w:t>
+      </w:r>
+    </w:p>
+    <w:p>
+      <w:pPr>
+        <w:spacing w:after="0" w:line="240" w:lineRule="auto"/>
+        <w:outlineLvl w:val="0"/>
+        <w:rPr>
+          <w:rFonts w:cstheme="minorHAnsi"/>
+          <w:sz w:val="20"/>
+          <w:szCs w:val="20"/>
+        </w:rPr>
+      </w:pPr>
+      <w:r>
+        <w:rPr>
+          <w:rFonts w:cstheme="minorHAnsi"/>
+          <w:sz w:val="20"/>
+          <w:szCs w:val="20"/>
+        </w:rPr>
+        <w:t>Introduction to Machine Learning with Python</w:t>
+      </w:r>
+      <w:r>
+        <w:rPr>
+          <w:rFonts w:cstheme="minorHAnsi"/>
+          <w:sz w:val="20"/>
+          <w:szCs w:val="20"/>
+        </w:rPr>
+        <w:t xml:space="preserve">, viewed 14 April 2019, </w:t>
+      </w:r>
+      <w:r>
+        <w:rPr>
+          <w:rFonts w:cstheme="minorHAnsi"/>
+          <w:sz w:val="20"/>
+          <w:szCs w:val="20"/>
+        </w:rPr>
+        <w:t>&lt;</w:t>
+      </w:r>
+      <w:hyperlink r:id="rId9" w:history="1">
+        <w:r>
+          <w:rPr>
+            <w:rStyle w:val="Hyperlink"/>
+            <w:rFonts w:cstheme="minorHAnsi"/>
+            <w:sz w:val="20"/>
+            <w:szCs w:val="20"/>
+          </w:rPr>
+          <w:t>https://www.oreilly.com/library/view/introduction-to-machine/9781449369880/ch01.html</w:t>
+        </w:r>
+      </w:hyperlink>
+      <w:r>
+        <w:rPr>
+          <w:rStyle w:val="Hyperlink"/>
+          <w:rFonts w:cstheme="minorHAnsi"/>
+          <w:sz w:val="20"/>
+          <w:szCs w:val="20"/>
+        </w:rPr>
+        <w:t>&gt;</w:t>
+      </w:r>
+    </w:p>
+    <w:p>
+      <w:pPr>
+        <w:spacing w:after="0" w:line="240" w:lineRule="auto"/>
+        <w:outlineLvl w:val="0"/>
+        <w:rPr>
+          <w:rFonts w:eastAsia="Times New Roman" w:cstheme="minorHAnsi"/>
+          <w:kern w:val="36"/>
+          <w:sz w:val="20"/>
+          <w:szCs w:val="20"/>
+          <w:lang w:eastAsia="en-IE"/>
+        </w:rPr>
+      </w:pPr>
+    </w:p>
+    <w:p>
+      <w:pPr>
+        <w:pStyle w:val="EndnoteText"/>
+        <w:rPr>
+          <w:rFonts w:cstheme="minorHAnsi"/>
+        </w:rPr>
+      </w:pPr>
+      <w:r>
+        <w:rPr>
+          <w:rFonts w:cstheme="minorHAnsi"/>
+        </w:rPr>
+        <w:t xml:space="preserve">Tuck </w:t>
+      </w:r>
+      <w:proofErr w:type="spellStart"/>
+      <w:r>
+        <w:rPr>
+          <w:rFonts w:cstheme="minorHAnsi"/>
+        </w:rPr>
+        <w:t>Ngun</w:t>
+      </w:r>
+      <w:proofErr w:type="spellEnd"/>
+      <w:r>
+        <w:rPr>
+          <w:rFonts w:cstheme="minorHAnsi"/>
+        </w:rPr>
+        <w:t xml:space="preserve">, 2017, Creating Data Visualisations in Matplotlib, viewed 20 April 2019, </w:t>
+      </w:r>
+      <w:r>
+        <w:rPr>
+          <w:rFonts w:cstheme="minorHAnsi"/>
+        </w:rPr>
+        <w:t>&lt;</w:t>
+      </w:r>
+      <w:hyperlink r:id="rId10" w:history="1">
+        <w:r>
+          <w:rPr>
+            <w:rStyle w:val="Hyperlink"/>
+            <w:rFonts w:cstheme="minorHAnsi"/>
+          </w:rPr>
+          <w:t>https://www.datascience.com/learn-data-science/tutorials/creating-data-visualizations-matplotlib-data-science-python</w:t>
+        </w:r>
+      </w:hyperlink>
+      <w:r>
+        <w:rPr>
+          <w:rFonts w:cstheme="minorHAnsi"/>
+        </w:rPr>
+        <w:t>&gt;</w:t>
+      </w:r>
+    </w:p>
+    <w:p>
+      <w:pPr>
+        <w:pStyle w:val="EndnoteText"/>
+        <w:rPr>
+          <w:rFonts w:cstheme="minorHAnsi"/>
+        </w:rPr>
+      </w:pPr>
+    </w:p>
+    <w:p>
+      <w:pPr>
+        <w:pStyle w:val="EndnoteText"/>
+        <w:rPr>
+          <w:rFonts w:cstheme="minorHAnsi"/>
+        </w:rPr>
+      </w:pPr>
+      <w:r>
+        <w:rPr>
+          <w:rFonts w:cstheme="minorHAnsi"/>
+        </w:rPr>
+        <w:t>Wikipedia, 2019, viewed 20 April 2019, &lt;</w:t>
+      </w:r>
+      <w:hyperlink r:id="rId11" w:history="1">
+        <w:r>
+          <w:rPr>
+            <w:rStyle w:val="Hyperlink"/>
+            <w:rFonts w:cstheme="minorHAnsi"/>
+          </w:rPr>
+          <w:t>https://en.wikipedia.org/wiki/Ronald_Fisher#cite_note-Hald98-4</w:t>
+        </w:r>
+      </w:hyperlink>
+      <w:r>
+        <w:rPr>
+          <w:rFonts w:cstheme="minorHAnsi"/>
+        </w:rPr>
+        <w:t>&gt;</w:t>
+      </w:r>
+    </w:p>
+    <w:p>
+      <w:pPr>
+        <w:shd w:val="clear" w:color="auto" w:fill="FFFFFF"/>
+        <w:spacing w:before="100" w:beforeAutospacing="1" w:after="100" w:afterAutospacing="1" w:line="240" w:lineRule="auto"/>
+        <w:outlineLvl w:val="2"/>
+        <w:rPr>
+          <w:rFonts w:eastAsia="Times New Roman" w:cstheme="minorHAnsi"/>
+          <w:bCs/>
+          <w:color w:val="292625"/>
+          <w:sz w:val="20"/>
+          <w:szCs w:val="20"/>
+          <w:lang w:eastAsia="en-IE"/>
+        </w:rPr>
+      </w:pPr>
+      <w:hyperlink r:id="rId12" w:history="1">
+        <w:proofErr w:type="spellStart"/>
+        <w:r>
+          <w:rPr>
+            <w:rFonts w:cstheme="minorHAnsi"/>
+            <w:sz w:val="20"/>
+            <w:szCs w:val="20"/>
+          </w:rPr>
+          <w:t>Oluwasogo</w:t>
+        </w:r>
+        <w:proofErr w:type="spellEnd"/>
+        <w:r>
+          <w:rPr>
+            <w:rFonts w:cstheme="minorHAnsi"/>
+            <w:sz w:val="20"/>
+            <w:szCs w:val="20"/>
+          </w:rPr>
+          <w:t xml:space="preserve"> Oluwafemi </w:t>
+        </w:r>
+        <w:proofErr w:type="spellStart"/>
+        <w:r>
+          <w:rPr>
+            <w:rFonts w:cstheme="minorHAnsi"/>
+            <w:sz w:val="20"/>
+            <w:szCs w:val="20"/>
+          </w:rPr>
+          <w:t>Ogundowole</w:t>
+        </w:r>
+        <w:proofErr w:type="spellEnd"/>
+      </w:hyperlink>
+      <w:r>
+        <w:rPr>
+          <w:rFonts w:cstheme="minorHAnsi"/>
+          <w:sz w:val="20"/>
+          <w:szCs w:val="20"/>
+        </w:rPr>
+        <w:t xml:space="preserve">, 2017, Basic Analysis of the Iris Data Set using Python, viewed 22 April 2019, &lt; </w:t>
+      </w:r>
+      <w:hyperlink r:id="rId13" w:history="1">
+        <w:r>
+          <w:rPr>
+            <w:rStyle w:val="Hyperlink"/>
+            <w:rFonts w:cstheme="minorHAnsi"/>
+            <w:sz w:val="20"/>
+            <w:szCs w:val="20"/>
+          </w:rPr>
+          <w:t>https://medium.com/codebagng/basic-analysis-of-the-iris-data-set-using-python-2995618a6342</w:t>
+        </w:r>
+      </w:hyperlink>
+      <w:r>
+        <w:rPr>
+          <w:rFonts w:cstheme="minorHAnsi"/>
+          <w:sz w:val="20"/>
+          <w:szCs w:val="20"/>
+        </w:rPr>
+        <w:t>&gt;</w:t>
+      </w:r>
+    </w:p>
+    <w:p>
+      <w:pPr>
+        <w:spacing w:after="0" w:line="240" w:lineRule="auto"/>
+        <w:rPr>
+          <w:rFonts w:eastAsia="Times New Roman" w:cstheme="minorHAnsi"/>
+          <w:sz w:val="20"/>
+          <w:szCs w:val="20"/>
+          <w:lang w:eastAsia="en-IE"/>
+        </w:rPr>
+      </w:pPr>
+    </w:p>
+    <w:p>
+      <w:pPr>
+        <w:shd w:val="clear" w:color="auto" w:fill="FFFFFF"/>
+        <w:spacing w:after="336" w:line="240" w:lineRule="auto"/>
+        <w:rPr>
+          <w:rFonts w:eastAsia="Times New Roman" w:cstheme="minorHAnsi"/>
+          <w:color w:val="292625"/>
+          <w:sz w:val="20"/>
+          <w:szCs w:val="20"/>
+          <w:lang w:eastAsia="en-IE"/>
+        </w:rPr>
+      </w:pPr>
+    </w:p>
+    <w:p>
+      <w:pPr>
+        <w:pStyle w:val="EndnoteText"/>
+        <w:rPr>
+          <w:rFonts w:cstheme="minorHAnsi"/>
+        </w:rPr>
+      </w:pPr>
+    </w:p>
   </w:endnote>
 </w:endnotes>
+</file>
+
+<file path=word/footer1.xml><?xml version="1.0" encoding="utf-8"?>
+<w:ftr xmlns:wpc="http://schemas.microsoft.com/office/word/2010/wordprocessingCanvas" xmlns:cx="http://schemas.microsoft.com/office/drawing/2014/chartex" xmlns:cx1="http://schemas.microsoft.com/office/drawing/2015/9/8/chartex" xmlns:cx2="http://schemas.microsoft.com/office/drawing/2015/10/21/chartex" xmlns:cx3="http://schemas.microsoft.com/office/drawing/2016/5/9/chartex" xmlns:cx4="http://schemas.microsoft.com/office/drawing/2016/5/10/chartex" xmlns:cx5="http://schemas.microsoft.com/office/drawing/2016/5/11/chartex" xmlns:cx6="http://schemas.microsoft.com/office/drawing/2016/5/12/chartex" xmlns:cx7="http://schemas.microsoft.com/office/drawing/2016/5/13/chartex" xmlns:cx8="http://schemas.microsoft.com/office/drawing/2016/5/14/chartex" xmlns:mc="http://schemas.openxmlformats.org/markup-compatibility/2006" xmlns:aink="http://schemas.microsoft.com/office/drawing/2016/ink" xmlns:am3d="http://schemas.microsoft.com/office/drawing/2017/model3d" xmlns:o="urn:schemas-microsoft-com:office:office" xmlns:r="http://schemas.openxmlformats.org/officeDocument/2006/relationships" xmlns:m="http://schemas.openxmlformats.org/officeDocument/2006/math" xmlns:v="urn:schemas-microsoft-com:vml" xmlns:wp14="http://schemas.microsoft.com/office/word/2010/wordprocessingDrawing" xmlns:wp="http://schemas.openxmlformats.org/drawingml/2006/wordprocessingDrawing" xmlns:w10="urn:schemas-microsoft-com:office:word" xmlns:w="http://schemas.openxmlformats.org/wordprocessingml/2006/main" xmlns:w14="http://schemas.microsoft.com/office/word/2010/wordml" xmlns:w15="http://schemas.microsoft.com/office/word/2012/wordml" xmlns:w16cid="http://schemas.microsoft.com/office/word/2016/wordml/cid" xmlns:w16se="http://schemas.microsoft.com/office/word/2015/wordml/symex" xmlns:wpg="http://schemas.microsoft.com/office/word/2010/wordprocessingGroup" xmlns:wpi="http://schemas.microsoft.com/office/word/2010/wordprocessingInk" xmlns:wne="http://schemas.microsoft.com/office/word/2006/wordml" xmlns:wps="http://schemas.microsoft.com/office/word/2010/wordprocessingShape" mc:Ignorable="w14 w15 w16se w16cid wp14">
+  <w:sdt>
+    <w:sdtPr>
+      <w:id w:val="1935008238"/>
+      <w:docPartObj>
+        <w:docPartGallery w:val="Page Numbers (Bottom of Page)"/>
+        <w:docPartUnique/>
+      </w:docPartObj>
+    </w:sdtPr>
+    <w:sdtEndPr>
+      <w:rPr>
+        <w:noProof/>
+      </w:rPr>
+    </w:sdtEndPr>
+    <w:sdtContent>
+      <w:p>
+        <w:pPr>
+          <w:pStyle w:val="Footer"/>
+          <w:jc w:val="center"/>
+        </w:pPr>
+        <w:r>
+          <w:fldChar w:fldCharType="begin"/>
+        </w:r>
+        <w:r>
+          <w:instrText xml:space="preserve"> PAGE   \* MERGEFORMAT </w:instrText>
+        </w:r>
+        <w:r>
+          <w:fldChar w:fldCharType="separate"/>
+        </w:r>
+        <w:r>
+          <w:rPr>
+            <w:noProof/>
+          </w:rPr>
+          <w:t>2</w:t>
+        </w:r>
+        <w:r>
+          <w:rPr>
+            <w:noProof/>
+          </w:rPr>
+          <w:fldChar w:fldCharType="end"/>
+        </w:r>
+      </w:p>
+    </w:sdtContent>
+  </w:sdt>
+  <w:p>
+    <w:pPr>
+      <w:pStyle w:val="Footer"/>
+    </w:pPr>
+  </w:p>
+</w:ftr>
 </file>
 
 <file path=word/footnotes.xml><?xml version="1.0" encoding="utf-8"?>
@@ -5386,6 +6724,163 @@
     </w:p>
   </w:footnote>
 </w:footnotes>
+</file>
+
+<file path=word/numbering.xml><?xml version="1.0" encoding="utf-8"?>
+<w:numbering xmlns:wpc="http://schemas.microsoft.com/office/word/2010/wordprocessingCanvas" xmlns:cx="http://schemas.microsoft.com/office/drawing/2014/chartex" xmlns:cx1="http://schemas.microsoft.com/office/drawing/2015/9/8/chartex" xmlns:cx2="http://schemas.microsoft.com/office/drawing/2015/10/21/chartex" xmlns:cx3="http://schemas.microsoft.com/office/drawing/2016/5/9/chartex" xmlns:cx4="http://schemas.microsoft.com/office/drawing/2016/5/10/chartex" xmlns:cx5="http://schemas.microsoft.com/office/drawing/2016/5/11/chartex" xmlns:cx6="http://schemas.microsoft.com/office/drawing/2016/5/12/chartex" xmlns:cx7="http://schemas.microsoft.com/office/drawing/2016/5/13/chartex" xmlns:cx8="http://schemas.microsoft.com/office/drawing/2016/5/14/chartex" xmlns:mc="http://schemas.openxmlformats.org/markup-compatibility/2006" xmlns:aink="http://schemas.microsoft.com/office/drawing/2016/ink" xmlns:am3d="http://schemas.microsoft.com/office/drawing/2017/model3d" xmlns:o="urn:schemas-microsoft-com:office:office" xmlns:r="http://schemas.openxmlformats.org/officeDocument/2006/relationships" xmlns:m="http://schemas.openxmlformats.org/officeDocument/2006/math" xmlns:v="urn:schemas-microsoft-com:vml" xmlns:wp14="http://schemas.microsoft.com/office/word/2010/wordprocessingDrawing" xmlns:wp="http://schemas.openxmlformats.org/drawingml/2006/wordprocessingDrawing" xmlns:w10="urn:schemas-microsoft-com:office:word" xmlns:w="http://schemas.openxmlformats.org/wordprocessingml/2006/main" xmlns:w14="http://schemas.microsoft.com/office/word/2010/wordml" xmlns:w15="http://schemas.microsoft.com/office/word/2012/wordml" xmlns:w16cid="http://schemas.microsoft.com/office/word/2016/wordml/cid" xmlns:w16se="http://schemas.microsoft.com/office/word/2015/wordml/symex" xmlns:wpg="http://schemas.microsoft.com/office/word/2010/wordprocessingGroup" xmlns:wpi="http://schemas.microsoft.com/office/word/2010/wordprocessingInk" xmlns:wne="http://schemas.microsoft.com/office/word/2006/wordml" xmlns:wps="http://schemas.microsoft.com/office/word/2010/wordprocessingShape" mc:Ignorable="w14 w15 w16se w16cid wp14">
+  <w:abstractNum w:abstractNumId="0" w15:restartNumberingAfterBreak="0">
+    <w:nsid w:val="51445C8B"/>
+    <w:multiLevelType w:val="multilevel"/>
+    <w:tmpl w:val="099AC3CC"/>
+    <w:lvl w:ilvl="0">
+      <w:start w:val="1"/>
+      <w:numFmt w:val="bullet"/>
+      <w:lvlText w:val=""/>
+      <w:lvlJc w:val="left"/>
+      <w:pPr>
+        <w:tabs>
+          <w:tab w:val="num" w:pos="720"/>
+        </w:tabs>
+        <w:ind w:left="720" w:hanging="360"/>
+      </w:pPr>
+      <w:rPr>
+        <w:rFonts w:ascii="Symbol" w:hAnsi="Symbol" w:hint="default"/>
+        <w:sz w:val="20"/>
+      </w:rPr>
+    </w:lvl>
+    <w:lvl w:ilvl="1" w:tentative="1">
+      <w:start w:val="1"/>
+      <w:numFmt w:val="bullet"/>
+      <w:lvlText w:val="o"/>
+      <w:lvlJc w:val="left"/>
+      <w:pPr>
+        <w:tabs>
+          <w:tab w:val="num" w:pos="1440"/>
+        </w:tabs>
+        <w:ind w:left="1440" w:hanging="360"/>
+      </w:pPr>
+      <w:rPr>
+        <w:rFonts w:ascii="Courier New" w:hAnsi="Courier New" w:hint="default"/>
+        <w:sz w:val="20"/>
+      </w:rPr>
+    </w:lvl>
+    <w:lvl w:ilvl="2" w:tentative="1">
+      <w:start w:val="1"/>
+      <w:numFmt w:val="bullet"/>
+      <w:lvlText w:val=""/>
+      <w:lvlJc w:val="left"/>
+      <w:pPr>
+        <w:tabs>
+          <w:tab w:val="num" w:pos="2160"/>
+        </w:tabs>
+        <w:ind w:left="2160" w:hanging="360"/>
+      </w:pPr>
+      <w:rPr>
+        <w:rFonts w:ascii="Wingdings" w:hAnsi="Wingdings" w:hint="default"/>
+        <w:sz w:val="20"/>
+      </w:rPr>
+    </w:lvl>
+    <w:lvl w:ilvl="3" w:tentative="1">
+      <w:start w:val="1"/>
+      <w:numFmt w:val="bullet"/>
+      <w:lvlText w:val=""/>
+      <w:lvlJc w:val="left"/>
+      <w:pPr>
+        <w:tabs>
+          <w:tab w:val="num" w:pos="2880"/>
+        </w:tabs>
+        <w:ind w:left="2880" w:hanging="360"/>
+      </w:pPr>
+      <w:rPr>
+        <w:rFonts w:ascii="Wingdings" w:hAnsi="Wingdings" w:hint="default"/>
+        <w:sz w:val="20"/>
+      </w:rPr>
+    </w:lvl>
+    <w:lvl w:ilvl="4" w:tentative="1">
+      <w:start w:val="1"/>
+      <w:numFmt w:val="bullet"/>
+      <w:lvlText w:val=""/>
+      <w:lvlJc w:val="left"/>
+      <w:pPr>
+        <w:tabs>
+          <w:tab w:val="num" w:pos="3600"/>
+        </w:tabs>
+        <w:ind w:left="3600" w:hanging="360"/>
+      </w:pPr>
+      <w:rPr>
+        <w:rFonts w:ascii="Wingdings" w:hAnsi="Wingdings" w:hint="default"/>
+        <w:sz w:val="20"/>
+      </w:rPr>
+    </w:lvl>
+    <w:lvl w:ilvl="5" w:tentative="1">
+      <w:start w:val="1"/>
+      <w:numFmt w:val="bullet"/>
+      <w:lvlText w:val=""/>
+      <w:lvlJc w:val="left"/>
+      <w:pPr>
+        <w:tabs>
+          <w:tab w:val="num" w:pos="4320"/>
+        </w:tabs>
+        <w:ind w:left="4320" w:hanging="360"/>
+      </w:pPr>
+      <w:rPr>
+        <w:rFonts w:ascii="Wingdings" w:hAnsi="Wingdings" w:hint="default"/>
+        <w:sz w:val="20"/>
+      </w:rPr>
+    </w:lvl>
+    <w:lvl w:ilvl="6" w:tentative="1">
+      <w:start w:val="1"/>
+      <w:numFmt w:val="bullet"/>
+      <w:lvlText w:val=""/>
+      <w:lvlJc w:val="left"/>
+      <w:pPr>
+        <w:tabs>
+          <w:tab w:val="num" w:pos="5040"/>
+        </w:tabs>
+        <w:ind w:left="5040" w:hanging="360"/>
+      </w:pPr>
+      <w:rPr>
+        <w:rFonts w:ascii="Wingdings" w:hAnsi="Wingdings" w:hint="default"/>
+        <w:sz w:val="20"/>
+      </w:rPr>
+    </w:lvl>
+    <w:lvl w:ilvl="7" w:tentative="1">
+      <w:start w:val="1"/>
+      <w:numFmt w:val="bullet"/>
+      <w:lvlText w:val=""/>
+      <w:lvlJc w:val="left"/>
+      <w:pPr>
+        <w:tabs>
+          <w:tab w:val="num" w:pos="5760"/>
+        </w:tabs>
+        <w:ind w:left="5760" w:hanging="360"/>
+      </w:pPr>
+      <w:rPr>
+        <w:rFonts w:ascii="Wingdings" w:hAnsi="Wingdings" w:hint="default"/>
+        <w:sz w:val="20"/>
+      </w:rPr>
+    </w:lvl>
+    <w:lvl w:ilvl="8" w:tentative="1">
+      <w:start w:val="1"/>
+      <w:numFmt w:val="bullet"/>
+      <w:lvlText w:val=""/>
+      <w:lvlJc w:val="left"/>
+      <w:pPr>
+        <w:tabs>
+          <w:tab w:val="num" w:pos="6480"/>
+        </w:tabs>
+        <w:ind w:left="6480" w:hanging="360"/>
+      </w:pPr>
+      <w:rPr>
+        <w:rFonts w:ascii="Wingdings" w:hAnsi="Wingdings" w:hint="default"/>
+        <w:sz w:val="20"/>
+      </w:rPr>
+    </w:lvl>
+  </w:abstractNum>
+  <w:num w:numId="1">
+    <w:abstractNumId w:val="0"/>
+  </w:num>
+</w:numbering>
 </file>
 
 <file path=word/styles.xml><?xml version="1.0" encoding="utf-8"?>
@@ -6122,6 +7617,92 @@
     <w:uiPriority w:val="99"/>
     <w:rsid w:val="0055782E"/>
   </w:style>
+  <w:style w:type="paragraph" w:styleId="NormalWeb">
+    <w:name w:val="Normal (Web)"/>
+    <w:basedOn w:val="Normal"/>
+    <w:uiPriority w:val="99"/>
+    <w:semiHidden/>
+    <w:unhideWhenUsed/>
+    <w:rsid w:val="00123E88"/>
+    <w:pPr>
+      <w:spacing w:before="100" w:beforeAutospacing="1" w:after="100" w:afterAutospacing="1" w:line="240" w:lineRule="auto"/>
+    </w:pPr>
+    <w:rPr>
+      <w:rFonts w:ascii="Times New Roman" w:eastAsia="Times New Roman" w:hAnsi="Times New Roman" w:cs="Times New Roman"/>
+      <w:sz w:val="24"/>
+      <w:szCs w:val="24"/>
+      <w:lang w:eastAsia="en-IE"/>
+    </w:rPr>
+  </w:style>
+  <w:style w:type="character" w:styleId="Strong">
+    <w:name w:val="Strong"/>
+    <w:basedOn w:val="DefaultParagraphFont"/>
+    <w:uiPriority w:val="22"/>
+    <w:qFormat/>
+    <w:rsid w:val="00123E88"/>
+    <w:rPr>
+      <w:b/>
+      <w:bCs/>
+    </w:rPr>
+  </w:style>
+  <w:style w:type="character" w:customStyle="1" w:styleId="sbo-title">
+    <w:name w:val="sbo-title"/>
+    <w:basedOn w:val="DefaultParagraphFont"/>
+    <w:rsid w:val="000A0396"/>
+  </w:style>
+  <w:style w:type="paragraph" w:styleId="TOCHeading">
+    <w:name w:val="TOC Heading"/>
+    <w:basedOn w:val="Heading1"/>
+    <w:next w:val="Normal"/>
+    <w:uiPriority w:val="39"/>
+    <w:unhideWhenUsed/>
+    <w:qFormat/>
+    <w:rsid w:val="00F11B00"/>
+    <w:pPr>
+      <w:outlineLvl w:val="9"/>
+    </w:pPr>
+    <w:rPr>
+      <w:lang w:val="en-US"/>
+    </w:rPr>
+  </w:style>
+  <w:style w:type="paragraph" w:styleId="TOC1">
+    <w:name w:val="toc 1"/>
+    <w:basedOn w:val="Normal"/>
+    <w:next w:val="Normal"/>
+    <w:autoRedefine/>
+    <w:uiPriority w:val="39"/>
+    <w:unhideWhenUsed/>
+    <w:rsid w:val="00F11B00"/>
+    <w:pPr>
+      <w:spacing w:after="100"/>
+    </w:pPr>
+  </w:style>
+  <w:style w:type="paragraph" w:styleId="TOC2">
+    <w:name w:val="toc 2"/>
+    <w:basedOn w:val="Normal"/>
+    <w:next w:val="Normal"/>
+    <w:autoRedefine/>
+    <w:uiPriority w:val="39"/>
+    <w:unhideWhenUsed/>
+    <w:rsid w:val="00F11B00"/>
+    <w:pPr>
+      <w:spacing w:after="100"/>
+      <w:ind w:left="220"/>
+    </w:pPr>
+  </w:style>
+  <w:style w:type="paragraph" w:styleId="TOC3">
+    <w:name w:val="toc 3"/>
+    <w:basedOn w:val="Normal"/>
+    <w:next w:val="Normal"/>
+    <w:autoRedefine/>
+    <w:uiPriority w:val="39"/>
+    <w:unhideWhenUsed/>
+    <w:rsid w:val="00F11B00"/>
+    <w:pPr>
+      <w:spacing w:after="100"/>
+      <w:ind w:left="440"/>
+    </w:pPr>
+  </w:style>
 </w:styles>
 </file>
 
@@ -6410,7 +7991,7 @@
 </file>
 
 <file path=customXml/itemProps2.xml><?xml version="1.0" encoding="utf-8"?>
-<ds:datastoreItem xmlns:ds="http://schemas.openxmlformats.org/officeDocument/2006/customXml" ds:itemID="{39D25AEA-1AC3-47DB-83BA-48E3AFF2EEC1}">
+<ds:datastoreItem xmlns:ds="http://schemas.openxmlformats.org/officeDocument/2006/customXml" ds:itemID="{F9219BFD-822B-415C-B011-B1E23304C87B}">
   <ds:schemaRefs>
     <ds:schemaRef ds:uri="http://schemas.openxmlformats.org/officeDocument/2006/bibliography"/>
   </ds:schemaRefs>

</xml_diff>